<commit_message>
REST API and Front end has been updated
</commit_message>
<xml_diff>
--- a/digrams/HTML DOM.docx
+++ b/digrams/HTML DOM.docx
@@ -3,6 +3,958 @@
 <w:document xmlns:wpc="http://schemas.microsoft.com/office/word/2010/wordprocessingCanvas" xmlns:cx="http://schemas.microsoft.com/office/drawing/2014/chartex" xmlns:cx1="http://schemas.microsoft.com/office/drawing/2015/9/8/chartex" xmlns:cx2="http://schemas.microsoft.com/office/drawing/2015/10/21/chartex" xmlns:cx3="http://schemas.microsoft.com/office/drawing/2016/5/9/chartex" xmlns:cx4="http://schemas.microsoft.com/office/drawing/2016/5/10/chartex" xmlns:cx5="http://schemas.microsoft.com/office/drawing/2016/5/11/chartex" xmlns:cx6="http://schemas.microsoft.com/office/drawing/2016/5/12/chartex" xmlns:cx7="http://schemas.microsoft.com/office/drawing/2016/5/13/chartex" xmlns:cx8="http://schemas.microsoft.com/office/drawing/2016/5/14/chartex" xmlns:mc="http://schemas.openxmlformats.org/markup-compatibility/2006" xmlns:aink="http://schemas.microsoft.com/office/drawing/2016/ink" xmlns:am3d="http://schemas.microsoft.com/office/drawing/2017/model3d" xmlns:o="urn:schemas-microsoft-com:office:office" xmlns:oel="http://schemas.microsoft.com/office/2019/extlst" xmlns:r="http://schemas.openxmlformats.org/officeDocument/2006/relationships" xmlns:m="http://schemas.openxmlformats.org/officeDocument/2006/math" xmlns:v="urn:schemas-microsoft-com:vml" xmlns:wp14="http://schemas.microsoft.com/office/word/2010/wordprocessingDrawing" xmlns:wp="http://schemas.openxmlformats.org/drawingml/2006/wordprocessingDrawing" xmlns:w10="urn:schemas-microsoft-com:office:word" xmlns:w="http://schemas.openxmlformats.org/wordprocessingml/2006/main" xmlns:w14="http://schemas.microsoft.com/office/word/2010/wordml" xmlns:w15="http://schemas.microsoft.com/office/word/2012/wordml" xmlns:w16cex="http://schemas.microsoft.com/office/word/2018/wordml/cex" xmlns:w16cid="http://schemas.microsoft.com/office/word/2016/wordml/cid" xmlns:w16="http://schemas.microsoft.com/office/word/2018/wordml" xmlns:w16sdtdh="http://schemas.microsoft.com/office/word/2020/wordml/sdtdatahash" xmlns:w16se="http://schemas.microsoft.com/office/word/2015/wordml/symex" xmlns:wpg="http://schemas.microsoft.com/office/word/2010/wordprocessingGroup" xmlns:wpi="http://schemas.microsoft.com/office/word/2010/wordprocessingInk" xmlns:wne="http://schemas.microsoft.com/office/word/2006/wordml" xmlns:wps="http://schemas.microsoft.com/office/word/2010/wordprocessingShape" mc:Ignorable="w14 w15 w16se w16cid w16 w16cex w16sdtdh wp14">
   <w:body>
     <w:p>
+      <w:r>
+        <w:rPr>
+          <w:noProof/>
+        </w:rPr>
+        <mc:AlternateContent>
+          <mc:Choice Requires="wps">
+            <w:drawing>
+              <wp:anchor distT="0" distB="0" distL="114300" distR="114300" simplePos="0" relativeHeight="251752448" behindDoc="0" locked="0" layoutInCell="1" allowOverlap="1" wp14:anchorId="28CEE559" wp14:editId="3FFAE982">
+                <wp:simplePos x="0" y="0"/>
+                <wp:positionH relativeFrom="column">
+                  <wp:posOffset>-452120</wp:posOffset>
+                </wp:positionH>
+                <wp:positionV relativeFrom="paragraph">
+                  <wp:posOffset>1137920</wp:posOffset>
+                </wp:positionV>
+                <wp:extent cx="1351280" cy="381000"/>
+                <wp:effectExtent l="0" t="0" r="20320" b="19050"/>
+                <wp:wrapNone/>
+                <wp:docPr id="1956481426" name="Rectangle: Rounded Corners 52"/>
+                <wp:cNvGraphicFramePr/>
+                <a:graphic xmlns:a="http://schemas.openxmlformats.org/drawingml/2006/main">
+                  <a:graphicData uri="http://schemas.microsoft.com/office/word/2010/wordprocessingShape">
+                    <wps:wsp>
+                      <wps:cNvSpPr/>
+                      <wps:spPr>
+                        <a:xfrm>
+                          <a:off x="0" y="0"/>
+                          <a:ext cx="1351280" cy="381000"/>
+                        </a:xfrm>
+                        <a:prstGeom prst="roundRect">
+                          <a:avLst/>
+                        </a:prstGeom>
+                      </wps:spPr>
+                      <wps:style>
+                        <a:lnRef idx="2">
+                          <a:schemeClr val="accent1">
+                            <a:shade val="15000"/>
+                          </a:schemeClr>
+                        </a:lnRef>
+                        <a:fillRef idx="1">
+                          <a:schemeClr val="accent1"/>
+                        </a:fillRef>
+                        <a:effectRef idx="0">
+                          <a:schemeClr val="accent1"/>
+                        </a:effectRef>
+                        <a:fontRef idx="minor">
+                          <a:schemeClr val="lt1"/>
+                        </a:fontRef>
+                      </wps:style>
+                      <wps:bodyPr rot="0" spcFirstLastPara="0" vertOverflow="overflow" horzOverflow="overflow" vert="horz" wrap="square" lIns="91440" tIns="45720" rIns="91440" bIns="45720" numCol="1" spcCol="0" rtlCol="0" fromWordArt="0" anchor="ctr" anchorCtr="0" forceAA="0" compatLnSpc="1">
+                        <a:prstTxWarp prst="textNoShape">
+                          <a:avLst/>
+                        </a:prstTxWarp>
+                        <a:noAutofit/>
+                      </wps:bodyPr>
+                    </wps:wsp>
+                  </a:graphicData>
+                </a:graphic>
+              </wp:anchor>
+            </w:drawing>
+          </mc:Choice>
+          <mc:Fallback>
+            <w:pict>
+              <v:roundrect w14:anchorId="402D977C" id="Rectangle: Rounded Corners 52" o:spid="_x0000_s1026" style="position:absolute;margin-left:-35.6pt;margin-top:89.6pt;width:106.4pt;height:30pt;z-index:251752448;visibility:visible;mso-wrap-style:square;mso-wrap-distance-left:9pt;mso-wrap-distance-top:0;mso-wrap-distance-right:9pt;mso-wrap-distance-bottom:0;mso-position-horizontal:absolute;mso-position-horizontal-relative:text;mso-position-vertical:absolute;mso-position-vertical-relative:text;v-text-anchor:middle" arcsize="10923f" o:gfxdata="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" fillcolor="#4472c4 [3204]" strokecolor="#09101d [484]" strokeweight="1pt">
+                <v:stroke joinstyle="miter"/>
+              </v:roundrect>
+            </w:pict>
+          </mc:Fallback>
+        </mc:AlternateContent>
+      </w:r>
+      <w:r>
+        <w:rPr>
+          <w:noProof/>
+        </w:rPr>
+        <mc:AlternateContent>
+          <mc:Choice Requires="wps">
+            <w:drawing>
+              <wp:anchor distT="0" distB="0" distL="114300" distR="114300" simplePos="0" relativeHeight="251669504" behindDoc="0" locked="0" layoutInCell="1" allowOverlap="1" wp14:anchorId="2B3F06F5" wp14:editId="12BA3821">
+                <wp:simplePos x="0" y="0"/>
+                <wp:positionH relativeFrom="column">
+                  <wp:posOffset>-386080</wp:posOffset>
+                </wp:positionH>
+                <wp:positionV relativeFrom="paragraph">
+                  <wp:posOffset>421640</wp:posOffset>
+                </wp:positionV>
+                <wp:extent cx="1323340" cy="277495"/>
+                <wp:effectExtent l="0" t="0" r="10160" b="27305"/>
+                <wp:wrapNone/>
+                <wp:docPr id="1070782427" name="Rectangle 9"/>
+                <wp:cNvGraphicFramePr/>
+                <a:graphic xmlns:a="http://schemas.openxmlformats.org/drawingml/2006/main">
+                  <a:graphicData uri="http://schemas.microsoft.com/office/word/2010/wordprocessingShape">
+                    <wps:wsp>
+                      <wps:cNvSpPr/>
+                      <wps:spPr>
+                        <a:xfrm>
+                          <a:off x="0" y="0"/>
+                          <a:ext cx="1323340" cy="277495"/>
+                        </a:xfrm>
+                        <a:prstGeom prst="rect">
+                          <a:avLst/>
+                        </a:prstGeom>
+                      </wps:spPr>
+                      <wps:style>
+                        <a:lnRef idx="2">
+                          <a:schemeClr val="accent1">
+                            <a:shade val="15000"/>
+                          </a:schemeClr>
+                        </a:lnRef>
+                        <a:fillRef idx="1">
+                          <a:schemeClr val="accent1"/>
+                        </a:fillRef>
+                        <a:effectRef idx="0">
+                          <a:schemeClr val="accent1"/>
+                        </a:effectRef>
+                        <a:fontRef idx="minor">
+                          <a:schemeClr val="lt1"/>
+                        </a:fontRef>
+                      </wps:style>
+                      <wps:txbx>
+                        <w:txbxContent>
+                          <w:p>
+                            <w:pPr>
+                              <w:jc w:val="center"/>
+                            </w:pPr>
+                            <w:r>
+                              <w:t>…/index.html</w:t>
+                            </w:r>
+                          </w:p>
+                        </w:txbxContent>
+                      </wps:txbx>
+                      <wps:bodyPr rot="0" spcFirstLastPara="0" vertOverflow="overflow" horzOverflow="overflow" vert="horz" wrap="square" lIns="91440" tIns="45720" rIns="91440" bIns="45720" numCol="1" spcCol="0" rtlCol="0" fromWordArt="0" anchor="ctr" anchorCtr="0" forceAA="0" compatLnSpc="1">
+                        <a:prstTxWarp prst="textNoShape">
+                          <a:avLst/>
+                        </a:prstTxWarp>
+                        <a:noAutofit/>
+                      </wps:bodyPr>
+                    </wps:wsp>
+                  </a:graphicData>
+                </a:graphic>
+                <wp14:sizeRelH relativeFrom="margin">
+                  <wp14:pctWidth>0</wp14:pctWidth>
+                </wp14:sizeRelH>
+              </wp:anchor>
+            </w:drawing>
+          </mc:Choice>
+          <mc:Fallback>
+            <w:pict>
+              <v:rect w14:anchorId="2B3F06F5" id="Rectangle 9" o:spid="_x0000_s1026" style="position:absolute;margin-left:-30.4pt;margin-top:33.2pt;width:104.2pt;height:21.85pt;z-index:251669504;visibility:visible;mso-wrap-style:square;mso-width-percent:0;mso-wrap-distance-left:9pt;mso-wrap-distance-top:0;mso-wrap-distance-right:9pt;mso-wrap-distance-bottom:0;mso-position-horizontal:absolute;mso-position-horizontal-relative:text;mso-position-vertical:absolute;mso-position-vertical-relative:text;mso-width-percent:0;mso-width-relative:margin;v-text-anchor:middle" o:gfxdata="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" fillcolor="#4472c4 [3204]" strokecolor="#09101d [484]" strokeweight="1pt">
+                <v:textbox>
+                  <w:txbxContent>
+                    <w:p>
+                      <w:pPr>
+                        <w:jc w:val="center"/>
+                      </w:pPr>
+                      <w:r>
+                        <w:t>…/index.html</w:t>
+                      </w:r>
+                    </w:p>
+                  </w:txbxContent>
+                </v:textbox>
+              </v:rect>
+            </w:pict>
+          </mc:Fallback>
+        </mc:AlternateContent>
+      </w:r>
+      <w:r>
+        <w:rPr>
+          <w:noProof/>
+        </w:rPr>
+        <mc:AlternateContent>
+          <mc:Choice Requires="wps">
+            <w:drawing>
+              <wp:anchor distT="0" distB="0" distL="114300" distR="114300" simplePos="0" relativeHeight="251750400" behindDoc="0" locked="0" layoutInCell="1" allowOverlap="1" wp14:anchorId="11B1A9EA" wp14:editId="7E824A9C">
+                <wp:simplePos x="0" y="0"/>
+                <wp:positionH relativeFrom="column">
+                  <wp:posOffset>1216660</wp:posOffset>
+                </wp:positionH>
+                <wp:positionV relativeFrom="paragraph">
+                  <wp:posOffset>756920</wp:posOffset>
+                </wp:positionV>
+                <wp:extent cx="1910443" cy="0"/>
+                <wp:effectExtent l="0" t="76200" r="13970" b="95250"/>
+                <wp:wrapNone/>
+                <wp:docPr id="978219986" name="Straight Arrow Connector 5"/>
+                <wp:cNvGraphicFramePr/>
+                <a:graphic xmlns:a="http://schemas.openxmlformats.org/drawingml/2006/main">
+                  <a:graphicData uri="http://schemas.microsoft.com/office/word/2010/wordprocessingShape">
+                    <wps:wsp>
+                      <wps:cNvCnPr/>
+                      <wps:spPr>
+                        <a:xfrm>
+                          <a:off x="0" y="0"/>
+                          <a:ext cx="1910443" cy="0"/>
+                        </a:xfrm>
+                        <a:prstGeom prst="straightConnector1">
+                          <a:avLst/>
+                        </a:prstGeom>
+                        <a:ln>
+                          <a:tailEnd type="triangle"/>
+                        </a:ln>
+                      </wps:spPr>
+                      <wps:style>
+                        <a:lnRef idx="1">
+                          <a:schemeClr val="accent1"/>
+                        </a:lnRef>
+                        <a:fillRef idx="0">
+                          <a:schemeClr val="accent1"/>
+                        </a:fillRef>
+                        <a:effectRef idx="0">
+                          <a:schemeClr val="accent1"/>
+                        </a:effectRef>
+                        <a:fontRef idx="minor">
+                          <a:schemeClr val="tx1"/>
+                        </a:fontRef>
+                      </wps:style>
+                      <wps:bodyPr/>
+                    </wps:wsp>
+                  </a:graphicData>
+                </a:graphic>
+              </wp:anchor>
+            </w:drawing>
+          </mc:Choice>
+          <mc:Fallback>
+            <w:pict>
+              <v:shapetype w14:anchorId="3FA9FC1D" id="_x0000_t32" coordsize="21600,21600" o:spt="32" o:oned="t" path="m,l21600,21600e" filled="f">
+                <v:path arrowok="t" fillok="f" o:connecttype="none"/>
+                <o:lock v:ext="edit" shapetype="t"/>
+              </v:shapetype>
+              <v:shape id="Straight Arrow Connector 5" o:spid="_x0000_s1026" type="#_x0000_t32" style="position:absolute;margin-left:95.8pt;margin-top:59.6pt;width:150.45pt;height:0;z-index:251750400;visibility:visible;mso-wrap-style:square;mso-wrap-distance-left:9pt;mso-wrap-distance-top:0;mso-wrap-distance-right:9pt;mso-wrap-distance-bottom:0;mso-position-horizontal:absolute;mso-position-horizontal-relative:text;mso-position-vertical:absolute;mso-position-vertical-relative:text" o:gfxdata="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" strokecolor="#4472c4 [3204]" strokeweight=".5pt">
+                <v:stroke endarrow="block" joinstyle="miter"/>
+              </v:shape>
+            </w:pict>
+          </mc:Fallback>
+        </mc:AlternateContent>
+      </w:r>
+      <w:r>
+        <w:rPr>
+          <w:noProof/>
+        </w:rPr>
+        <mc:AlternateContent>
+          <mc:Choice Requires="wps">
+            <w:drawing>
+              <wp:anchor distT="0" distB="0" distL="114300" distR="114300" simplePos="0" relativeHeight="251748352" behindDoc="0" locked="0" layoutInCell="1" allowOverlap="1" wp14:anchorId="0B290FF6" wp14:editId="07A56E4A">
+                <wp:simplePos x="0" y="0"/>
+                <wp:positionH relativeFrom="column">
+                  <wp:posOffset>1285240</wp:posOffset>
+                </wp:positionH>
+                <wp:positionV relativeFrom="paragraph">
+                  <wp:posOffset>1127760</wp:posOffset>
+                </wp:positionV>
+                <wp:extent cx="1798320" cy="15240"/>
+                <wp:effectExtent l="38100" t="76200" r="0" b="80010"/>
+                <wp:wrapNone/>
+                <wp:docPr id="1861210988" name="Straight Arrow Connector 50"/>
+                <wp:cNvGraphicFramePr/>
+                <a:graphic xmlns:a="http://schemas.openxmlformats.org/drawingml/2006/main">
+                  <a:graphicData uri="http://schemas.microsoft.com/office/word/2010/wordprocessingShape">
+                    <wps:wsp>
+                      <wps:cNvCnPr/>
+                      <wps:spPr>
+                        <a:xfrm flipH="1" flipV="1">
+                          <a:off x="0" y="0"/>
+                          <a:ext cx="1798320" cy="15240"/>
+                        </a:xfrm>
+                        <a:prstGeom prst="straightConnector1">
+                          <a:avLst/>
+                        </a:prstGeom>
+                        <a:ln>
+                          <a:tailEnd type="triangle"/>
+                        </a:ln>
+                      </wps:spPr>
+                      <wps:style>
+                        <a:lnRef idx="1">
+                          <a:schemeClr val="accent1"/>
+                        </a:lnRef>
+                        <a:fillRef idx="0">
+                          <a:schemeClr val="accent1"/>
+                        </a:fillRef>
+                        <a:effectRef idx="0">
+                          <a:schemeClr val="accent1"/>
+                        </a:effectRef>
+                        <a:fontRef idx="minor">
+                          <a:schemeClr val="tx1"/>
+                        </a:fontRef>
+                      </wps:style>
+                      <wps:bodyPr/>
+                    </wps:wsp>
+                  </a:graphicData>
+                </a:graphic>
+              </wp:anchor>
+            </w:drawing>
+          </mc:Choice>
+          <mc:Fallback>
+            <w:pict>
+              <v:shape w14:anchorId="51C72B06" id="Straight Arrow Connector 50" o:spid="_x0000_s1026" type="#_x0000_t32" style="position:absolute;margin-left:101.2pt;margin-top:88.8pt;width:141.6pt;height:1.2pt;flip:x y;z-index:251748352;visibility:visible;mso-wrap-style:square;mso-wrap-distance-left:9pt;mso-wrap-distance-top:0;mso-wrap-distance-right:9pt;mso-wrap-distance-bottom:0;mso-position-horizontal:absolute;mso-position-horizontal-relative:text;mso-position-vertical:absolute;mso-position-vertical-relative:text" o:gfxdata="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" strokecolor="#4472c4 [3204]" strokeweight=".5pt">
+                <v:stroke endarrow="block" joinstyle="miter"/>
+              </v:shape>
+            </w:pict>
+          </mc:Fallback>
+        </mc:AlternateContent>
+      </w:r>
+      <w:r>
+        <w:rPr>
+          <w:noProof/>
+        </w:rPr>
+        <mc:AlternateContent>
+          <mc:Choice Requires="wps">
+            <w:drawing>
+              <wp:anchor distT="0" distB="0" distL="114300" distR="114300" simplePos="0" relativeHeight="251746304" behindDoc="0" locked="0" layoutInCell="1" allowOverlap="1" wp14:anchorId="3A36381D" wp14:editId="787B8111">
+                <wp:simplePos x="0" y="0"/>
+                <wp:positionH relativeFrom="column">
+                  <wp:posOffset>629920</wp:posOffset>
+                </wp:positionH>
+                <wp:positionV relativeFrom="paragraph">
+                  <wp:posOffset>177800</wp:posOffset>
+                </wp:positionV>
+                <wp:extent cx="1097280" cy="731520"/>
+                <wp:effectExtent l="38100" t="0" r="26670" b="49530"/>
+                <wp:wrapNone/>
+                <wp:docPr id="1675148848" name="Straight Arrow Connector 47"/>
+                <wp:cNvGraphicFramePr/>
+                <a:graphic xmlns:a="http://schemas.openxmlformats.org/drawingml/2006/main">
+                  <a:graphicData uri="http://schemas.microsoft.com/office/word/2010/wordprocessingShape">
+                    <wps:wsp>
+                      <wps:cNvCnPr/>
+                      <wps:spPr>
+                        <a:xfrm flipH="1">
+                          <a:off x="0" y="0"/>
+                          <a:ext cx="1097280" cy="731520"/>
+                        </a:xfrm>
+                        <a:prstGeom prst="straightConnector1">
+                          <a:avLst/>
+                        </a:prstGeom>
+                        <a:ln>
+                          <a:solidFill>
+                            <a:schemeClr val="tx2"/>
+                          </a:solidFill>
+                          <a:tailEnd type="triangle"/>
+                        </a:ln>
+                      </wps:spPr>
+                      <wps:style>
+                        <a:lnRef idx="1">
+                          <a:schemeClr val="accent1"/>
+                        </a:lnRef>
+                        <a:fillRef idx="0">
+                          <a:schemeClr val="accent1"/>
+                        </a:fillRef>
+                        <a:effectRef idx="0">
+                          <a:schemeClr val="accent1"/>
+                        </a:effectRef>
+                        <a:fontRef idx="minor">
+                          <a:schemeClr val="tx1"/>
+                        </a:fontRef>
+                      </wps:style>
+                      <wps:bodyPr/>
+                    </wps:wsp>
+                  </a:graphicData>
+                </a:graphic>
+              </wp:anchor>
+            </w:drawing>
+          </mc:Choice>
+          <mc:Fallback>
+            <w:pict>
+              <v:shape w14:anchorId="4E0E0D64" id="Straight Arrow Connector 47" o:spid="_x0000_s1026" type="#_x0000_t32" style="position:absolute;margin-left:49.6pt;margin-top:14pt;width:86.4pt;height:57.6pt;flip:x;z-index:251746304;visibility:visible;mso-wrap-style:square;mso-wrap-distance-left:9pt;mso-wrap-distance-top:0;mso-wrap-distance-right:9pt;mso-wrap-distance-bottom:0;mso-position-horizontal:absolute;mso-position-horizontal-relative:text;mso-position-vertical:absolute;mso-position-vertical-relative:text" o:gfxdata="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" strokecolor="#44546a [3215]" strokeweight=".5pt">
+                <v:stroke endarrow="block" joinstyle="miter"/>
+              </v:shape>
+            </w:pict>
+          </mc:Fallback>
+        </mc:AlternateContent>
+      </w:r>
+      <w:r>
+        <w:rPr>
+          <w:noProof/>
+        </w:rPr>
+        <mc:AlternateContent>
+          <mc:Choice Requires="wps">
+            <w:drawing>
+              <wp:anchor distT="0" distB="0" distL="114300" distR="114300" simplePos="0" relativeHeight="251745280" behindDoc="0" locked="0" layoutInCell="1" allowOverlap="1" wp14:anchorId="79044841" wp14:editId="3CBF02D8">
+                <wp:simplePos x="0" y="0"/>
+                <wp:positionH relativeFrom="column">
+                  <wp:posOffset>431800</wp:posOffset>
+                </wp:positionH>
+                <wp:positionV relativeFrom="paragraph">
+                  <wp:posOffset>66040</wp:posOffset>
+                </wp:positionV>
+                <wp:extent cx="1122680" cy="762000"/>
+                <wp:effectExtent l="0" t="38100" r="58420" b="19050"/>
+                <wp:wrapNone/>
+                <wp:docPr id="1155537179" name="Straight Arrow Connector 45"/>
+                <wp:cNvGraphicFramePr/>
+                <a:graphic xmlns:a="http://schemas.openxmlformats.org/drawingml/2006/main">
+                  <a:graphicData uri="http://schemas.microsoft.com/office/word/2010/wordprocessingShape">
+                    <wps:wsp>
+                      <wps:cNvCnPr/>
+                      <wps:spPr>
+                        <a:xfrm flipV="1">
+                          <a:off x="0" y="0"/>
+                          <a:ext cx="1122680" cy="762000"/>
+                        </a:xfrm>
+                        <a:prstGeom prst="straightConnector1">
+                          <a:avLst/>
+                        </a:prstGeom>
+                        <a:ln>
+                          <a:solidFill>
+                            <a:schemeClr val="tx2"/>
+                          </a:solidFill>
+                          <a:tailEnd type="triangle"/>
+                        </a:ln>
+                      </wps:spPr>
+                      <wps:style>
+                        <a:lnRef idx="1">
+                          <a:schemeClr val="accent1"/>
+                        </a:lnRef>
+                        <a:fillRef idx="0">
+                          <a:schemeClr val="accent1"/>
+                        </a:fillRef>
+                        <a:effectRef idx="0">
+                          <a:schemeClr val="accent1"/>
+                        </a:effectRef>
+                        <a:fontRef idx="minor">
+                          <a:schemeClr val="tx1"/>
+                        </a:fontRef>
+                      </wps:style>
+                      <wps:bodyPr/>
+                    </wps:wsp>
+                  </a:graphicData>
+                </a:graphic>
+              </wp:anchor>
+            </w:drawing>
+          </mc:Choice>
+          <mc:Fallback>
+            <w:pict>
+              <v:shape w14:anchorId="0C0373BF" id="Straight Arrow Connector 45" o:spid="_x0000_s1026" type="#_x0000_t32" style="position:absolute;margin-left:34pt;margin-top:5.2pt;width:88.4pt;height:60pt;flip:y;z-index:251745280;visibility:visible;mso-wrap-style:square;mso-wrap-distance-left:9pt;mso-wrap-distance-top:0;mso-wrap-distance-right:9pt;mso-wrap-distance-bottom:0;mso-position-horizontal:absolute;mso-position-horizontal-relative:text;mso-position-vertical:absolute;mso-position-vertical-relative:text" o:gfxdata="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" strokecolor="#44546a [3215]" strokeweight=".5pt">
+                <v:stroke endarrow="block" joinstyle="miter"/>
+              </v:shape>
+            </w:pict>
+          </mc:Fallback>
+        </mc:AlternateContent>
+      </w:r>
+      <w:r>
+        <w:rPr>
+          <w:noProof/>
+        </w:rPr>
+        <mc:AlternateContent>
+          <mc:Choice Requires="wps">
+            <w:drawing>
+              <wp:anchor distT="0" distB="0" distL="114300" distR="114300" simplePos="0" relativeHeight="251744256" behindDoc="0" locked="0" layoutInCell="1" allowOverlap="1" wp14:anchorId="45E660B4" wp14:editId="2609128B">
+                <wp:simplePos x="0" y="0"/>
+                <wp:positionH relativeFrom="column">
+                  <wp:posOffset>1569720</wp:posOffset>
+                </wp:positionH>
+                <wp:positionV relativeFrom="paragraph">
+                  <wp:posOffset>-579120</wp:posOffset>
+                </wp:positionV>
+                <wp:extent cx="1087120" cy="665480"/>
+                <wp:effectExtent l="0" t="0" r="17780" b="20320"/>
+                <wp:wrapNone/>
+                <wp:docPr id="833244204" name="Rectangle: Rounded Corners 44"/>
+                <wp:cNvGraphicFramePr/>
+                <a:graphic xmlns:a="http://schemas.openxmlformats.org/drawingml/2006/main">
+                  <a:graphicData uri="http://schemas.microsoft.com/office/word/2010/wordprocessingShape">
+                    <wps:wsp>
+                      <wps:cNvSpPr/>
+                      <wps:spPr>
+                        <a:xfrm>
+                          <a:off x="0" y="0"/>
+                          <a:ext cx="1087120" cy="665480"/>
+                        </a:xfrm>
+                        <a:prstGeom prst="roundRect">
+                          <a:avLst/>
+                        </a:prstGeom>
+                      </wps:spPr>
+                      <wps:style>
+                        <a:lnRef idx="2">
+                          <a:schemeClr val="accent1">
+                            <a:shade val="15000"/>
+                          </a:schemeClr>
+                        </a:lnRef>
+                        <a:fillRef idx="1">
+                          <a:schemeClr val="accent1"/>
+                        </a:fillRef>
+                        <a:effectRef idx="0">
+                          <a:schemeClr val="accent1"/>
+                        </a:effectRef>
+                        <a:fontRef idx="minor">
+                          <a:schemeClr val="lt1"/>
+                        </a:fontRef>
+                      </wps:style>
+                      <wps:txbx>
+                        <w:txbxContent>
+                          <w:p>
+                            <w:pPr>
+                              <w:jc w:val="center"/>
+                              <w:rPr>
+                                <w:lang w:val="en-US"/>
+                              </w:rPr>
+                            </w:pPr>
+                            <w:r>
+                              <w:rPr>
+                                <w:lang w:val="en-US"/>
+                              </w:rPr>
+                              <w:t xml:space="preserve">RESTful API </w:t>
+                            </w:r>
+                          </w:p>
+                        </w:txbxContent>
+                      </wps:txbx>
+                      <wps:bodyPr rot="0" spcFirstLastPara="0" vertOverflow="overflow" horzOverflow="overflow" vert="horz" wrap="square" lIns="91440" tIns="45720" rIns="91440" bIns="45720" numCol="1" spcCol="0" rtlCol="0" fromWordArt="0" anchor="ctr" anchorCtr="0" forceAA="0" compatLnSpc="1">
+                        <a:prstTxWarp prst="textNoShape">
+                          <a:avLst/>
+                        </a:prstTxWarp>
+                        <a:noAutofit/>
+                      </wps:bodyPr>
+                    </wps:wsp>
+                  </a:graphicData>
+                </a:graphic>
+              </wp:anchor>
+            </w:drawing>
+          </mc:Choice>
+          <mc:Fallback>
+            <w:pict>
+              <v:roundrect w14:anchorId="45E660B4" id="Rectangle: Rounded Corners 44" o:spid="_x0000_s1027" style="position:absolute;margin-left:123.6pt;margin-top:-45.6pt;width:85.6pt;height:52.4pt;z-index:251744256;visibility:visible;mso-wrap-style:square;mso-wrap-distance-left:9pt;mso-wrap-distance-top:0;mso-wrap-distance-right:9pt;mso-wrap-distance-bottom:0;mso-position-horizontal:absolute;mso-position-horizontal-relative:text;mso-position-vertical:absolute;mso-position-vertical-relative:text;v-text-anchor:middle" arcsize="10923f" o:gfxdata="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" fillcolor="#4472c4 [3204]" strokecolor="#09101d [484]" strokeweight="1pt">
+                <v:stroke joinstyle="miter"/>
+                <v:textbox>
+                  <w:txbxContent>
+                    <w:p>
+                      <w:pPr>
+                        <w:jc w:val="center"/>
+                        <w:rPr>
+                          <w:lang w:val="en-US"/>
+                        </w:rPr>
+                      </w:pPr>
+                      <w:r>
+                        <w:rPr>
+                          <w:lang w:val="en-US"/>
+                        </w:rPr>
+                        <w:t xml:space="preserve">RESTful API </w:t>
+                      </w:r>
+                    </w:p>
+                  </w:txbxContent>
+                </v:textbox>
+              </v:roundrect>
+            </w:pict>
+          </mc:Fallback>
+        </mc:AlternateContent>
+      </w:r>
+      <w:r>
+        <w:rPr>
+          <w:noProof/>
+        </w:rPr>
+        <mc:AlternateContent>
+          <mc:Choice Requires="wps">
+            <w:drawing>
+              <wp:anchor distT="0" distB="0" distL="114300" distR="114300" simplePos="0" relativeHeight="251743232" behindDoc="0" locked="0" layoutInCell="1" allowOverlap="1" wp14:anchorId="1F141B16" wp14:editId="39CA7490">
+                <wp:simplePos x="0" y="0"/>
+                <wp:positionH relativeFrom="column">
+                  <wp:posOffset>-330200</wp:posOffset>
+                </wp:positionH>
+                <wp:positionV relativeFrom="paragraph">
+                  <wp:posOffset>802640</wp:posOffset>
+                </wp:positionV>
+                <wp:extent cx="756920" cy="284480"/>
+                <wp:effectExtent l="0" t="0" r="24130" b="20320"/>
+                <wp:wrapNone/>
+                <wp:docPr id="449965154" name="Rectangle: Rounded Corners 43"/>
+                <wp:cNvGraphicFramePr/>
+                <a:graphic xmlns:a="http://schemas.openxmlformats.org/drawingml/2006/main">
+                  <a:graphicData uri="http://schemas.microsoft.com/office/word/2010/wordprocessingShape">
+                    <wps:wsp>
+                      <wps:cNvSpPr/>
+                      <wps:spPr>
+                        <a:xfrm>
+                          <a:off x="0" y="0"/>
+                          <a:ext cx="756920" cy="284480"/>
+                        </a:xfrm>
+                        <a:prstGeom prst="roundRect">
+                          <a:avLst/>
+                        </a:prstGeom>
+                      </wps:spPr>
+                      <wps:style>
+                        <a:lnRef idx="2">
+                          <a:schemeClr val="accent1">
+                            <a:shade val="15000"/>
+                          </a:schemeClr>
+                        </a:lnRef>
+                        <a:fillRef idx="1">
+                          <a:schemeClr val="accent1"/>
+                        </a:fillRef>
+                        <a:effectRef idx="0">
+                          <a:schemeClr val="accent1"/>
+                        </a:effectRef>
+                        <a:fontRef idx="minor">
+                          <a:schemeClr val="lt1"/>
+                        </a:fontRef>
+                      </wps:style>
+                      <wps:txbx>
+                        <w:txbxContent>
+                          <w:p>
+                            <w:pPr>
+                              <w:jc w:val="center"/>
+                              <w:rPr>
+                                <w:lang w:val="en-US"/>
+                              </w:rPr>
+                            </w:pPr>
+                            <w:r>
+                              <w:rPr>
+                                <w:lang w:val="en-US"/>
+                              </w:rPr>
+                              <w:t>Load</w:t>
+                            </w:r>
+                          </w:p>
+                        </w:txbxContent>
+                      </wps:txbx>
+                      <wps:bodyPr rot="0" spcFirstLastPara="0" vertOverflow="overflow" horzOverflow="overflow" vert="horz" wrap="square" lIns="91440" tIns="45720" rIns="91440" bIns="45720" numCol="1" spcCol="0" rtlCol="0" fromWordArt="0" anchor="ctr" anchorCtr="0" forceAA="0" compatLnSpc="1">
+                        <a:prstTxWarp prst="textNoShape">
+                          <a:avLst/>
+                        </a:prstTxWarp>
+                        <a:noAutofit/>
+                      </wps:bodyPr>
+                    </wps:wsp>
+                  </a:graphicData>
+                </a:graphic>
+                <wp14:sizeRelH relativeFrom="margin">
+                  <wp14:pctWidth>0</wp14:pctWidth>
+                </wp14:sizeRelH>
+                <wp14:sizeRelV relativeFrom="margin">
+                  <wp14:pctHeight>0</wp14:pctHeight>
+                </wp14:sizeRelV>
+              </wp:anchor>
+            </w:drawing>
+          </mc:Choice>
+          <mc:Fallback>
+            <w:pict>
+              <v:roundrect w14:anchorId="1F141B16" id="Rectangle: Rounded Corners 43" o:spid="_x0000_s1028" style="position:absolute;margin-left:-26pt;margin-top:63.2pt;width:59.6pt;height:22.4pt;z-index:251743232;visibility:visible;mso-wrap-style:square;mso-width-percent:0;mso-height-percent:0;mso-wrap-distance-left:9pt;mso-wrap-distance-top:0;mso-wrap-distance-right:9pt;mso-wrap-distance-bottom:0;mso-position-horizontal:absolute;mso-position-horizontal-relative:text;mso-position-vertical:absolute;mso-position-vertical-relative:text;mso-width-percent:0;mso-height-percent:0;mso-width-relative:margin;mso-height-relative:margin;v-text-anchor:middle" arcsize="10923f" o:gfxdata="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" fillcolor="#4472c4 [3204]" strokecolor="#09101d [484]" strokeweight="1pt">
+                <v:stroke joinstyle="miter"/>
+                <v:textbox>
+                  <w:txbxContent>
+                    <w:p>
+                      <w:pPr>
+                        <w:jc w:val="center"/>
+                        <w:rPr>
+                          <w:lang w:val="en-US"/>
+                        </w:rPr>
+                      </w:pPr>
+                      <w:r>
+                        <w:rPr>
+                          <w:lang w:val="en-US"/>
+                        </w:rPr>
+                        <w:t>Load</w:t>
+                      </w:r>
+                    </w:p>
+                  </w:txbxContent>
+                </v:textbox>
+              </v:roundrect>
+            </w:pict>
+          </mc:Fallback>
+        </mc:AlternateContent>
+      </w:r>
+      <w:r>
+        <w:rPr>
+          <w:noProof/>
+        </w:rPr>
+        <mc:AlternateContent>
+          <mc:Choice Requires="wps">
+            <w:drawing>
+              <wp:anchor distT="0" distB="0" distL="114300" distR="114300" simplePos="0" relativeHeight="251742208" behindDoc="0" locked="0" layoutInCell="1" allowOverlap="1" wp14:anchorId="520D5AC0" wp14:editId="133BAA16">
+                <wp:simplePos x="0" y="0"/>
+                <wp:positionH relativeFrom="column">
+                  <wp:posOffset>5212080</wp:posOffset>
+                </wp:positionH>
+                <wp:positionV relativeFrom="paragraph">
+                  <wp:posOffset>5247640</wp:posOffset>
+                </wp:positionV>
+                <wp:extent cx="167640" cy="436880"/>
+                <wp:effectExtent l="0" t="38100" r="60960" b="20320"/>
+                <wp:wrapNone/>
+                <wp:docPr id="107801753" name="Straight Arrow Connector 42"/>
+                <wp:cNvGraphicFramePr/>
+                <a:graphic xmlns:a="http://schemas.openxmlformats.org/drawingml/2006/main">
+                  <a:graphicData uri="http://schemas.microsoft.com/office/word/2010/wordprocessingShape">
+                    <wps:wsp>
+                      <wps:cNvCnPr/>
+                      <wps:spPr>
+                        <a:xfrm flipV="1">
+                          <a:off x="0" y="0"/>
+                          <a:ext cx="167640" cy="436880"/>
+                        </a:xfrm>
+                        <a:prstGeom prst="straightConnector1">
+                          <a:avLst/>
+                        </a:prstGeom>
+                        <a:ln>
+                          <a:solidFill>
+                            <a:schemeClr val="tx2"/>
+                          </a:solidFill>
+                          <a:tailEnd type="triangle"/>
+                        </a:ln>
+                      </wps:spPr>
+                      <wps:style>
+                        <a:lnRef idx="1">
+                          <a:schemeClr val="accent1"/>
+                        </a:lnRef>
+                        <a:fillRef idx="0">
+                          <a:schemeClr val="accent1"/>
+                        </a:fillRef>
+                        <a:effectRef idx="0">
+                          <a:schemeClr val="accent1"/>
+                        </a:effectRef>
+                        <a:fontRef idx="minor">
+                          <a:schemeClr val="tx1"/>
+                        </a:fontRef>
+                      </wps:style>
+                      <wps:bodyPr/>
+                    </wps:wsp>
+                  </a:graphicData>
+                </a:graphic>
+              </wp:anchor>
+            </w:drawing>
+          </mc:Choice>
+          <mc:Fallback>
+            <w:pict>
+              <v:shape w14:anchorId="701BC5D8" id="Straight Arrow Connector 42" o:spid="_x0000_s1026" type="#_x0000_t32" style="position:absolute;margin-left:410.4pt;margin-top:413.2pt;width:13.2pt;height:34.4pt;flip:y;z-index:251742208;visibility:visible;mso-wrap-style:square;mso-wrap-distance-left:9pt;mso-wrap-distance-top:0;mso-wrap-distance-right:9pt;mso-wrap-distance-bottom:0;mso-position-horizontal:absolute;mso-position-horizontal-relative:text;mso-position-vertical:absolute;mso-position-vertical-relative:text" o:gfxdata="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" strokecolor="#44546a [3215]" strokeweight=".5pt">
+                <v:stroke endarrow="block" joinstyle="miter"/>
+              </v:shape>
+            </w:pict>
+          </mc:Fallback>
+        </mc:AlternateContent>
+      </w:r>
+      <w:r>
+        <w:rPr>
+          <w:noProof/>
+        </w:rPr>
+        <mc:AlternateContent>
+          <mc:Choice Requires="wps">
+            <w:drawing>
+              <wp:anchor distT="0" distB="0" distL="114300" distR="114300" simplePos="0" relativeHeight="251741184" behindDoc="0" locked="0" layoutInCell="1" allowOverlap="1" wp14:anchorId="2E0B4448" wp14:editId="0846D4E9">
+                <wp:simplePos x="0" y="0"/>
+                <wp:positionH relativeFrom="column">
+                  <wp:posOffset>4947920</wp:posOffset>
+                </wp:positionH>
+                <wp:positionV relativeFrom="paragraph">
+                  <wp:posOffset>6136640</wp:posOffset>
+                </wp:positionV>
+                <wp:extent cx="238760" cy="345440"/>
+                <wp:effectExtent l="38100" t="38100" r="27940" b="16510"/>
+                <wp:wrapNone/>
+                <wp:docPr id="2072005373" name="Straight Arrow Connector 41"/>
+                <wp:cNvGraphicFramePr/>
+                <a:graphic xmlns:a="http://schemas.openxmlformats.org/drawingml/2006/main">
+                  <a:graphicData uri="http://schemas.microsoft.com/office/word/2010/wordprocessingShape">
+                    <wps:wsp>
+                      <wps:cNvCnPr/>
+                      <wps:spPr>
+                        <a:xfrm flipH="1" flipV="1">
+                          <a:off x="0" y="0"/>
+                          <a:ext cx="238760" cy="345440"/>
+                        </a:xfrm>
+                        <a:prstGeom prst="straightConnector1">
+                          <a:avLst/>
+                        </a:prstGeom>
+                        <a:ln>
+                          <a:tailEnd type="triangle"/>
+                        </a:ln>
+                      </wps:spPr>
+                      <wps:style>
+                        <a:lnRef idx="1">
+                          <a:schemeClr val="accent1"/>
+                        </a:lnRef>
+                        <a:fillRef idx="0">
+                          <a:schemeClr val="accent1"/>
+                        </a:fillRef>
+                        <a:effectRef idx="0">
+                          <a:schemeClr val="accent1"/>
+                        </a:effectRef>
+                        <a:fontRef idx="minor">
+                          <a:schemeClr val="tx1"/>
+                        </a:fontRef>
+                      </wps:style>
+                      <wps:bodyPr/>
+                    </wps:wsp>
+                  </a:graphicData>
+                </a:graphic>
+              </wp:anchor>
+            </w:drawing>
+          </mc:Choice>
+          <mc:Fallback>
+            <w:pict>
+              <v:shape w14:anchorId="52AC60F7" id="Straight Arrow Connector 41" o:spid="_x0000_s1026" type="#_x0000_t32" style="position:absolute;margin-left:389.6pt;margin-top:483.2pt;width:18.8pt;height:27.2pt;flip:x y;z-index:251741184;visibility:visible;mso-wrap-style:square;mso-wrap-distance-left:9pt;mso-wrap-distance-top:0;mso-wrap-distance-right:9pt;mso-wrap-distance-bottom:0;mso-position-horizontal:absolute;mso-position-horizontal-relative:text;mso-position-vertical:absolute;mso-position-vertical-relative:text" o:gfxdata="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" strokecolor="#4472c4 [3204]" strokeweight=".5pt">
+                <v:stroke endarrow="block" joinstyle="miter"/>
+              </v:shape>
+            </w:pict>
+          </mc:Fallback>
+        </mc:AlternateContent>
+      </w:r>
+      <w:r>
+        <w:rPr>
+          <w:noProof/>
+        </w:rPr>
+        <mc:AlternateContent>
+          <mc:Choice Requires="wps">
+            <w:drawing>
+              <wp:anchor distT="0" distB="0" distL="114300" distR="114300" simplePos="0" relativeHeight="251740160" behindDoc="0" locked="0" layoutInCell="1" allowOverlap="1" wp14:anchorId="2AFFEFE6" wp14:editId="46257362">
+                <wp:simplePos x="0" y="0"/>
+                <wp:positionH relativeFrom="column">
+                  <wp:posOffset>4048760</wp:posOffset>
+                </wp:positionH>
+                <wp:positionV relativeFrom="paragraph">
+                  <wp:posOffset>6852920</wp:posOffset>
+                </wp:positionV>
+                <wp:extent cx="751840" cy="0"/>
+                <wp:effectExtent l="0" t="76200" r="10160" b="95250"/>
+                <wp:wrapNone/>
+                <wp:docPr id="1742411685" name="Straight Arrow Connector 40"/>
+                <wp:cNvGraphicFramePr/>
+                <a:graphic xmlns:a="http://schemas.openxmlformats.org/drawingml/2006/main">
+                  <a:graphicData uri="http://schemas.microsoft.com/office/word/2010/wordprocessingShape">
+                    <wps:wsp>
+                      <wps:cNvCnPr/>
+                      <wps:spPr>
+                        <a:xfrm>
+                          <a:off x="0" y="0"/>
+                          <a:ext cx="751840" cy="0"/>
+                        </a:xfrm>
+                        <a:prstGeom prst="straightConnector1">
+                          <a:avLst/>
+                        </a:prstGeom>
+                        <a:ln>
+                          <a:tailEnd type="triangle"/>
+                        </a:ln>
+                      </wps:spPr>
+                      <wps:style>
+                        <a:lnRef idx="1">
+                          <a:schemeClr val="accent1"/>
+                        </a:lnRef>
+                        <a:fillRef idx="0">
+                          <a:schemeClr val="accent1"/>
+                        </a:fillRef>
+                        <a:effectRef idx="0">
+                          <a:schemeClr val="accent1"/>
+                        </a:effectRef>
+                        <a:fontRef idx="minor">
+                          <a:schemeClr val="tx1"/>
+                        </a:fontRef>
+                      </wps:style>
+                      <wps:bodyPr/>
+                    </wps:wsp>
+                  </a:graphicData>
+                </a:graphic>
+              </wp:anchor>
+            </w:drawing>
+          </mc:Choice>
+          <mc:Fallback>
+            <w:pict>
+              <v:shape w14:anchorId="106F01AA" id="Straight Arrow Connector 40" o:spid="_x0000_s1026" type="#_x0000_t32" style="position:absolute;margin-left:318.8pt;margin-top:539.6pt;width:59.2pt;height:0;z-index:251740160;visibility:visible;mso-wrap-style:square;mso-wrap-distance-left:9pt;mso-wrap-distance-top:0;mso-wrap-distance-right:9pt;mso-wrap-distance-bottom:0;mso-position-horizontal:absolute;mso-position-horizontal-relative:text;mso-position-vertical:absolute;mso-position-vertical-relative:text" o:gfxdata="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" strokecolor="#4472c4 [3204]" strokeweight=".5pt">
+                <v:stroke endarrow="block" joinstyle="miter"/>
+              </v:shape>
+            </w:pict>
+          </mc:Fallback>
+        </mc:AlternateContent>
+      </w:r>
+      <w:r>
+        <w:rPr>
+          <w:noProof/>
+        </w:rPr>
+        <mc:AlternateContent>
+          <mc:Choice Requires="wps">
+            <w:drawing>
+              <wp:anchor distT="0" distB="0" distL="114300" distR="114300" simplePos="0" relativeHeight="251739136" behindDoc="0" locked="0" layoutInCell="1" allowOverlap="1" wp14:anchorId="4B148AB9" wp14:editId="541C040B">
+                <wp:simplePos x="0" y="0"/>
+                <wp:positionH relativeFrom="column">
+                  <wp:posOffset>4791075</wp:posOffset>
+                </wp:positionH>
+                <wp:positionV relativeFrom="paragraph">
+                  <wp:posOffset>6477000</wp:posOffset>
+                </wp:positionV>
+                <wp:extent cx="1025525" cy="828040"/>
+                <wp:effectExtent l="0" t="0" r="22225" b="10160"/>
+                <wp:wrapNone/>
+                <wp:docPr id="1435879984" name="Rectangle 39"/>
+                <wp:cNvGraphicFramePr/>
+                <a:graphic xmlns:a="http://schemas.openxmlformats.org/drawingml/2006/main">
+                  <a:graphicData uri="http://schemas.microsoft.com/office/word/2010/wordprocessingShape">
+                    <wps:wsp>
+                      <wps:cNvSpPr/>
+                      <wps:spPr>
+                        <a:xfrm>
+                          <a:off x="0" y="0"/>
+                          <a:ext cx="1025525" cy="828040"/>
+                        </a:xfrm>
+                        <a:prstGeom prst="rect">
+                          <a:avLst/>
+                        </a:prstGeom>
+                      </wps:spPr>
+                      <wps:style>
+                        <a:lnRef idx="2">
+                          <a:schemeClr val="accent1">
+                            <a:shade val="15000"/>
+                          </a:schemeClr>
+                        </a:lnRef>
+                        <a:fillRef idx="1">
+                          <a:schemeClr val="accent1"/>
+                        </a:fillRef>
+                        <a:effectRef idx="0">
+                          <a:schemeClr val="accent1"/>
+                        </a:effectRef>
+                        <a:fontRef idx="minor">
+                          <a:schemeClr val="lt1"/>
+                        </a:fontRef>
+                      </wps:style>
+                      <wps:txbx>
+                        <w:txbxContent>
+                          <w:p>
+                            <w:pPr>
+                              <w:jc w:val="center"/>
+                            </w:pPr>
+                            <w:r>
+                              <w:t>HTML</w:t>
+                            </w:r>
+                          </w:p>
+                        </w:txbxContent>
+                      </wps:txbx>
+                      <wps:bodyPr rot="0" spcFirstLastPara="0" vertOverflow="overflow" horzOverflow="overflow" vert="horz" wrap="square" lIns="91440" tIns="45720" rIns="91440" bIns="45720" numCol="1" spcCol="0" rtlCol="0" fromWordArt="0" anchor="ctr" anchorCtr="0" forceAA="0" compatLnSpc="1">
+                        <a:prstTxWarp prst="textNoShape">
+                          <a:avLst/>
+                        </a:prstTxWarp>
+                        <a:noAutofit/>
+                      </wps:bodyPr>
+                    </wps:wsp>
+                  </a:graphicData>
+                </a:graphic>
+              </wp:anchor>
+            </w:drawing>
+          </mc:Choice>
+          <mc:Fallback>
+            <w:pict>
+              <v:rect w14:anchorId="4B148AB9" id="Rectangle 39" o:spid="_x0000_s1029" style="position:absolute;margin-left:377.25pt;margin-top:510pt;width:80.75pt;height:65.2pt;z-index:251739136;visibility:visible;mso-wrap-style:square;mso-wrap-distance-left:9pt;mso-wrap-distance-top:0;mso-wrap-distance-right:9pt;mso-wrap-distance-bottom:0;mso-position-horizontal:absolute;mso-position-horizontal-relative:text;mso-position-vertical:absolute;mso-position-vertical-relative:text;v-text-anchor:middle" o:gfxdata="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" fillcolor="#4472c4 [3204]" strokecolor="#09101d [484]" strokeweight="1pt">
+                <v:textbox>
+                  <w:txbxContent>
+                    <w:p>
+                      <w:pPr>
+                        <w:jc w:val="center"/>
+                      </w:pPr>
+                      <w:r>
+                        <w:t>HTML</w:t>
+                      </w:r>
+                    </w:p>
+                  </w:txbxContent>
+                </v:textbox>
+              </v:rect>
+            </w:pict>
+          </mc:Fallback>
+        </mc:AlternateContent>
+      </w:r>
       <w:r>
         <w:rPr>
           <w:noProof/>
@@ -150,7 +1102,7 @@
                 </v:handles>
                 <o:complex v:ext="view"/>
               </v:shapetype>
-              <v:shape id="Rectangle: Folded Corner 32" o:spid="_x0000_s1026" type="#_x0000_t65" style="position:absolute;margin-left:159.6pt;margin-top:7in;width:156.8pt;height:165.2pt;z-index:251731968;visibility:visible;mso-wrap-style:square;mso-width-percent:0;mso-height-percent:0;mso-wrap-distance-left:9pt;mso-wrap-distance-top:0;mso-wrap-distance-right:9pt;mso-wrap-distance-bottom:0;mso-position-horizontal:absolute;mso-position-horizontal-relative:text;mso-position-vertical:absolute;mso-position-vertical-relative:text;mso-width-percent:0;mso-height-percent:0;mso-width-relative:margin;mso-height-relative:margin;v-text-anchor:middle" o:gfxdata="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" adj="18000" fillcolor="#4472c4 [3204]" strokecolor="#09101d [484]" strokeweight="1pt">
+              <v:shape id="Rectangle: Folded Corner 32" o:spid="_x0000_s1030" type="#_x0000_t65" style="position:absolute;margin-left:159.6pt;margin-top:7in;width:156.8pt;height:165.2pt;z-index:251731968;visibility:visible;mso-wrap-style:square;mso-width-percent:0;mso-height-percent:0;mso-wrap-distance-left:9pt;mso-wrap-distance-top:0;mso-wrap-distance-right:9pt;mso-wrap-distance-bottom:0;mso-position-horizontal:absolute;mso-position-horizontal-relative:text;mso-position-vertical:absolute;mso-position-vertical-relative:text;mso-width-percent:0;mso-height-percent:0;mso-width-relative:margin;mso-height-relative:margin;v-text-anchor:middle" o:gfxdata="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" adj="18000" fillcolor="#4472c4 [3204]" strokecolor="#09101d [484]" strokeweight="1pt">
                 <v:stroke joinstyle="miter"/>
                 <v:textbox>
                   <w:txbxContent>
@@ -274,11 +1226,7 @@
           </mc:Choice>
           <mc:Fallback>
             <w:pict>
-              <v:shapetype w14:anchorId="19D38019" id="_x0000_t32" coordsize="21600,21600" o:spt="32" o:oned="t" path="m,l21600,21600e" filled="f">
-                <v:path arrowok="t" fillok="f" o:connecttype="none"/>
-                <o:lock v:ext="edit" shapetype="t"/>
-              </v:shapetype>
-              <v:shape id="Straight Arrow Connector 38" o:spid="_x0000_s1026" type="#_x0000_t32" style="position:absolute;margin-left:120.8pt;margin-top:443pt;width:59.6pt;height:0;z-index:251738112;visibility:visible;mso-wrap-style:square;mso-wrap-distance-left:9pt;mso-wrap-distance-top:0;mso-wrap-distance-right:9pt;mso-wrap-distance-bottom:0;mso-position-horizontal:absolute;mso-position-horizontal-relative:text;mso-position-vertical:absolute;mso-position-vertical-relative:text" o:gfxdata="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" strokecolor="#44546a [3215]" strokeweight=".5pt">
+              <v:shape w14:anchorId="4AADB12F" id="Straight Arrow Connector 38" o:spid="_x0000_s1026" type="#_x0000_t32" style="position:absolute;margin-left:120.8pt;margin-top:443pt;width:59.6pt;height:0;z-index:251738112;visibility:visible;mso-wrap-style:square;mso-wrap-distance-left:9pt;mso-wrap-distance-top:0;mso-wrap-distance-right:9pt;mso-wrap-distance-bottom:0;mso-position-horizontal:absolute;mso-position-horizontal-relative:text;mso-position-vertical:absolute;mso-position-vertical-relative:text" o:gfxdata="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" strokecolor="#44546a [3215]" strokeweight=".5pt">
                 <v:stroke endarrow="block" joinstyle="miter"/>
               </v:shape>
             </w:pict>
@@ -411,7 +1359,7 @@
           </mc:Choice>
           <mc:Fallback>
             <w:pict>
-              <v:rect w14:anchorId="1A089C99" id="Rectangle 29" o:spid="_x0000_s1027" style="position:absolute;margin-left:239.85pt;margin-top:403.3pt;width:168.45pt;height:39.8pt;z-index:251724800;visibility:visible;mso-wrap-style:square;mso-width-percent:0;mso-height-percent:0;mso-wrap-distance-left:9pt;mso-wrap-distance-top:0;mso-wrap-distance-right:9pt;mso-wrap-distance-bottom:0;mso-position-horizontal:absolute;mso-position-horizontal-relative:text;mso-position-vertical:absolute;mso-position-vertical-relative:text;mso-width-percent:0;mso-height-percent:0;mso-width-relative:margin;mso-height-relative:margin;v-text-anchor:middle" o:gfxdata="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" fillcolor="yellow" strokecolor="#09101d [484]" strokeweight="1pt">
+              <v:rect w14:anchorId="1A089C99" id="Rectangle 29" o:spid="_x0000_s1031" style="position:absolute;margin-left:239.85pt;margin-top:403.3pt;width:168.45pt;height:39.8pt;z-index:251724800;visibility:visible;mso-wrap-style:square;mso-width-percent:0;mso-height-percent:0;mso-wrap-distance-left:9pt;mso-wrap-distance-top:0;mso-wrap-distance-right:9pt;mso-wrap-distance-bottom:0;mso-position-horizontal:absolute;mso-position-horizontal-relative:text;mso-position-vertical:absolute;mso-position-vertical-relative:text;mso-width-percent:0;mso-height-percent:0;mso-width-relative:margin;mso-height-relative:margin;v-text-anchor:middle" o:gfxdata="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" fillcolor="yellow" strokecolor="#09101d [484]" strokeweight="1pt">
                 <v:textbox>
                   <w:txbxContent>
                     <w:p>
@@ -538,7 +1486,7 @@
           </mc:Choice>
           <mc:Fallback>
             <w:pict>
-              <v:rect w14:anchorId="0DEB9CC2" id="Rectangle 37" o:spid="_x0000_s1026" style="position:absolute;margin-left:299pt;margin-top:280pt;width:196pt;height:118.6pt;z-index:251737088;visibility:visible;mso-wrap-style:square;mso-width-percent:0;mso-wrap-distance-left:9pt;mso-wrap-distance-top:0;mso-wrap-distance-right:9pt;mso-wrap-distance-bottom:0;mso-position-horizontal:absolute;mso-position-horizontal-relative:text;mso-position-vertical:absolute;mso-position-vertical-relative:text;mso-width-percent:0;mso-width-relative:margin;v-text-anchor:middle" o:gfxdata="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" filled="f" strokecolor="#09101d [484]" strokeweight="1pt"/>
+              <v:rect w14:anchorId="3679F9F9" id="Rectangle 37" o:spid="_x0000_s1026" style="position:absolute;margin-left:299pt;margin-top:280pt;width:196pt;height:118.6pt;z-index:251737088;visibility:visible;mso-wrap-style:square;mso-width-percent:0;mso-wrap-distance-left:9pt;mso-wrap-distance-top:0;mso-wrap-distance-right:9pt;mso-wrap-distance-bottom:0;mso-position-horizontal:absolute;mso-position-horizontal-relative:text;mso-position-vertical:absolute;mso-position-vertical-relative:text;mso-width-percent:0;mso-width-relative:margin;v-text-anchor:middle" o:gfxdata="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" filled="f" strokecolor="#09101d [484]" strokeweight="1pt"/>
             </w:pict>
           </mc:Fallback>
         </mc:AlternateContent>
@@ -609,7 +1557,7 @@
           </mc:Choice>
           <mc:Fallback>
             <w:pict>
-              <v:oval w14:anchorId="5B87307E" id="Oval 12" o:spid="_x0000_s1026" style="position:absolute;margin-left:354pt;margin-top:255.3pt;width:28.3pt;height:18.45pt;z-index:251683840;visibility:visible;mso-wrap-style:square;mso-wrap-distance-left:9pt;mso-wrap-distance-top:0;mso-wrap-distance-right:9pt;mso-wrap-distance-bottom:0;mso-position-horizontal:absolute;mso-position-horizontal-relative:text;mso-position-vertical:absolute;mso-position-vertical-relative:text;v-text-anchor:middle" o:gfxdata="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" fillcolor="#44546a [3215]" strokecolor="#09101d [484]" strokeweight="1pt">
+              <v:oval w14:anchorId="56E4A875" id="Oval 12" o:spid="_x0000_s1026" style="position:absolute;margin-left:354pt;margin-top:255.3pt;width:28.3pt;height:18.45pt;z-index:251683840;visibility:visible;mso-wrap-style:square;mso-wrap-distance-left:9pt;mso-wrap-distance-top:0;mso-wrap-distance-right:9pt;mso-wrap-distance-bottom:0;mso-position-horizontal:absolute;mso-position-horizontal-relative:text;mso-position-vertical:absolute;mso-position-vertical-relative:text;v-text-anchor:middle" o:gfxdata="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" fillcolor="#44546a [3215]" strokecolor="#09101d [484]" strokeweight="1pt">
                 <v:stroke joinstyle="miter"/>
               </v:oval>
             </w:pict>
@@ -675,7 +1623,7 @@
           </mc:Choice>
           <mc:Fallback>
             <w:pict>
-              <v:shape w14:anchorId="4D56DAC9" id="Straight Arrow Connector 36" o:spid="_x0000_s1026" type="#_x0000_t32" style="position:absolute;margin-left:116.55pt;margin-top:509.7pt;width:41.05pt;height:23.05pt;z-index:251736064;visibility:visible;mso-wrap-style:square;mso-wrap-distance-left:9pt;mso-wrap-distance-top:0;mso-wrap-distance-right:9pt;mso-wrap-distance-bottom:0;mso-position-horizontal:absolute;mso-position-horizontal-relative:text;mso-position-vertical:absolute;mso-position-vertical-relative:text" o:gfxdata="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" strokecolor="#4472c4 [3204]" strokeweight=".5pt">
+              <v:shape w14:anchorId="41B9A1B0" id="Straight Arrow Connector 36" o:spid="_x0000_s1026" type="#_x0000_t32" style="position:absolute;margin-left:116.55pt;margin-top:509.7pt;width:41.05pt;height:23.05pt;z-index:251736064;visibility:visible;mso-wrap-style:square;mso-wrap-distance-left:9pt;mso-wrap-distance-top:0;mso-wrap-distance-right:9pt;mso-wrap-distance-bottom:0;mso-position-horizontal:absolute;mso-position-horizontal-relative:text;mso-position-vertical:absolute;mso-position-vertical-relative:text" o:gfxdata="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" strokecolor="#4472c4 [3204]" strokeweight=".5pt">
                 <v:stroke endarrow="block" joinstyle="miter"/>
               </v:shape>
             </w:pict>
@@ -762,7 +1710,7 @@
           </mc:Choice>
           <mc:Fallback>
             <w:pict>
-              <v:roundrect w14:anchorId="404BB7F2" id="Rectangle: Rounded Corners 35" o:spid="_x0000_s1028" style="position:absolute;margin-left:-14.2pt;margin-top:429.45pt;width:133.25pt;height:82.75pt;z-index:251735040;visibility:visible;mso-wrap-style:square;mso-wrap-distance-left:9pt;mso-wrap-distance-top:0;mso-wrap-distance-right:9pt;mso-wrap-distance-bottom:0;mso-position-horizontal:absolute;mso-position-horizontal-relative:text;mso-position-vertical:absolute;mso-position-vertical-relative:text;v-text-anchor:middle" arcsize="10923f" o:gfxdata="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" fillcolor="#7b7b7b [2406]" strokecolor="#09101d [484]" strokeweight="1pt">
+              <v:roundrect w14:anchorId="404BB7F2" id="Rectangle: Rounded Corners 35" o:spid="_x0000_s1032" style="position:absolute;margin-left:-14.2pt;margin-top:429.45pt;width:133.25pt;height:82.75pt;z-index:251735040;visibility:visible;mso-wrap-style:square;mso-wrap-distance-left:9pt;mso-wrap-distance-top:0;mso-wrap-distance-right:9pt;mso-wrap-distance-bottom:0;mso-position-horizontal:absolute;mso-position-horizontal-relative:text;mso-position-vertical:absolute;mso-position-vertical-relative:text;v-text-anchor:middle" arcsize="10923f" o:gfxdata="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" fillcolor="#7b7b7b [2406]" strokecolor="#09101d [484]" strokeweight="1pt">
                 <v:stroke joinstyle="miter"/>
                 <v:textbox>
                   <w:txbxContent>
@@ -843,7 +1791,7 @@
           </mc:Choice>
           <mc:Fallback>
             <w:pict>
-              <v:shape w14:anchorId="4F1A6FEF" id="Straight Arrow Connector 34" o:spid="_x0000_s1026" type="#_x0000_t32" style="position:absolute;margin-left:264pt;margin-top:443.15pt;width:34.3pt;height:60pt;flip:y;z-index:251734016;visibility:visible;mso-wrap-style:square;mso-wrap-distance-left:9pt;mso-wrap-distance-top:0;mso-wrap-distance-right:9pt;mso-wrap-distance-bottom:0;mso-position-horizontal:absolute;mso-position-horizontal-relative:text;mso-position-vertical:absolute;mso-position-vertical-relative:text" o:gfxdata="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" strokecolor="#44546a [3215]" strokeweight=".5pt">
+              <v:shape w14:anchorId="102A0AF9" id="Straight Arrow Connector 34" o:spid="_x0000_s1026" type="#_x0000_t32" style="position:absolute;margin-left:264pt;margin-top:443.15pt;width:34.3pt;height:60pt;flip:y;z-index:251734016;visibility:visible;mso-wrap-style:square;mso-wrap-distance-left:9pt;mso-wrap-distance-top:0;mso-wrap-distance-right:9pt;mso-wrap-distance-bottom:0;mso-position-horizontal:absolute;mso-position-horizontal-relative:text;mso-position-vertical:absolute;mso-position-vertical-relative:text" o:gfxdata="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" strokecolor="#44546a [3215]" strokeweight=".5pt">
                 <v:stroke endarrow="block" joinstyle="miter"/>
               </v:shape>
             </w:pict>
@@ -909,7 +1857,7 @@
           </mc:Choice>
           <mc:Fallback>
             <w:pict>
-              <v:shape w14:anchorId="1AABBBC8" id="Straight Arrow Connector 33" o:spid="_x0000_s1026" type="#_x0000_t32" style="position:absolute;margin-left:210pt;margin-top:471pt;width:.85pt;height:33.85pt;flip:y;z-index:251732992;visibility:visible;mso-wrap-style:square;mso-wrap-distance-left:9pt;mso-wrap-distance-top:0;mso-wrap-distance-right:9pt;mso-wrap-distance-bottom:0;mso-position-horizontal:absolute;mso-position-horizontal-relative:text;mso-position-vertical:absolute;mso-position-vertical-relative:text" o:gfxdata="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" strokecolor="#4472c4 [3204]" strokeweight=".5pt">
+              <v:shape w14:anchorId="5D6FCBEA" id="Straight Arrow Connector 33" o:spid="_x0000_s1026" type="#_x0000_t32" style="position:absolute;margin-left:210pt;margin-top:471pt;width:.85pt;height:33.85pt;flip:y;z-index:251732992;visibility:visible;mso-wrap-style:square;mso-wrap-distance-left:9pt;mso-wrap-distance-top:0;mso-wrap-distance-right:9pt;mso-wrap-distance-bottom:0;mso-position-horizontal:absolute;mso-position-horizontal-relative:text;mso-position-vertical:absolute;mso-position-vertical-relative:text" o:gfxdata="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" strokecolor="#4472c4 [3204]" strokeweight=".5pt">
                 <v:stroke endarrow="block" joinstyle="miter"/>
               </v:shape>
             </w:pict>
@@ -1003,7 +1951,7 @@
           </mc:Choice>
           <mc:Fallback>
             <w:pict>
-              <v:rect w14:anchorId="1533B220" id="Rectangle 10" o:spid="_x0000_s1029" style="position:absolute;margin-left:330.45pt;margin-top:446.55pt;width:86.15pt;height:35.55pt;z-index:251728896;visibility:visible;mso-wrap-style:square;mso-width-percent:0;mso-height-percent:0;mso-wrap-distance-left:9pt;mso-wrap-distance-top:0;mso-wrap-distance-right:9pt;mso-wrap-distance-bottom:0;mso-position-horizontal:absolute;mso-position-horizontal-relative:text;mso-position-vertical:absolute;mso-position-vertical-relative:text;mso-width-percent:0;mso-height-percent:0;mso-width-relative:margin;mso-height-relative:margin;v-text-anchor:middle" o:gfxdata="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" fillcolor="#ffd966 [1943]" strokecolor="#09101d [484]" strokeweight="1pt">
+              <v:rect w14:anchorId="1533B220" id="Rectangle 10" o:spid="_x0000_s1033" style="position:absolute;margin-left:330.45pt;margin-top:446.55pt;width:86.15pt;height:35.55pt;z-index:251728896;visibility:visible;mso-wrap-style:square;mso-width-percent:0;mso-height-percent:0;mso-wrap-distance-left:9pt;mso-wrap-distance-top:0;mso-wrap-distance-right:9pt;mso-wrap-distance-bottom:0;mso-position-horizontal:absolute;mso-position-horizontal-relative:text;mso-position-vertical:absolute;mso-position-vertical-relative:text;mso-width-percent:0;mso-height-percent:0;mso-width-relative:margin;mso-height-relative:margin;v-text-anchor:middle" o:gfxdata="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" fillcolor="#ffd966 [1943]" strokecolor="#09101d [484]" strokeweight="1pt">
                 <v:textbox>
                   <w:txbxContent>
                     <w:p>
@@ -1101,7 +2049,7 @@
           </mc:Choice>
           <mc:Fallback>
             <w:pict>
-              <v:rect w14:anchorId="4AD06616" id="_x0000_s1030" style="position:absolute;margin-left:179.5pt;margin-top:435.85pt;width:59.55pt;height:33pt;z-index:251730944;visibility:visible;mso-wrap-style:square;mso-wrap-distance-left:9pt;mso-wrap-distance-top:0;mso-wrap-distance-right:9pt;mso-wrap-distance-bottom:0;mso-position-horizontal:absolute;mso-position-horizontal-relative:text;mso-position-vertical:absolute;mso-position-vertical-relative:text;v-text-anchor:middle" o:gfxdata="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" fillcolor="#aeaaaa [2414]" strokecolor="#09101d [484]" strokeweight="1pt">
+              <v:rect w14:anchorId="4AD06616" id="_x0000_s1034" style="position:absolute;margin-left:179.5pt;margin-top:435.85pt;width:59.55pt;height:33pt;z-index:251730944;visibility:visible;mso-wrap-style:square;mso-wrap-distance-left:9pt;mso-wrap-distance-top:0;mso-wrap-distance-right:9pt;mso-wrap-distance-bottom:0;mso-position-horizontal:absolute;mso-position-horizontal-relative:text;mso-position-vertical:absolute;mso-position-vertical-relative:text;v-text-anchor:middle" o:gfxdata="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" fillcolor="#aeaaaa [2414]" strokecolor="#09101d [484]" strokeweight="1pt">
                 <v:textbox>
                   <w:txbxContent>
                     <w:p>
@@ -1199,7 +2147,7 @@
           </mc:Choice>
           <mc:Fallback>
             <w:pict>
-              <v:shape w14:anchorId="348C7C40" id="Rectangle: Folded Corner 31" o:spid="_x0000_s1031" type="#_x0000_t65" style="position:absolute;margin-left:-14.15pt;margin-top:246.85pt;width:177pt;height:167.55pt;z-index:251726848;visibility:visible;mso-wrap-style:square;mso-wrap-distance-left:9pt;mso-wrap-distance-top:0;mso-wrap-distance-right:9pt;mso-wrap-distance-bottom:0;mso-position-horizontal:absolute;mso-position-horizontal-relative:text;mso-position-vertical:absolute;mso-position-vertical-relative:text;v-text-anchor:middle" o:gfxdata="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" adj="18000" fillcolor="#4472c4 [3204]" strokecolor="#09101d [484]" strokeweight="1pt">
+              <v:shape w14:anchorId="348C7C40" id="Rectangle: Folded Corner 31" o:spid="_x0000_s1035" type="#_x0000_t65" style="position:absolute;margin-left:-14.15pt;margin-top:246.85pt;width:177pt;height:167.55pt;z-index:251726848;visibility:visible;mso-wrap-style:square;mso-wrap-distance-left:9pt;mso-wrap-distance-top:0;mso-wrap-distance-right:9pt;mso-wrap-distance-bottom:0;mso-position-horizontal:absolute;mso-position-horizontal-relative:text;mso-position-vertical:absolute;mso-position-vertical-relative:text;v-text-anchor:middle" o:gfxdata="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" adj="18000" fillcolor="#4472c4 [3204]" strokecolor="#09101d [484]" strokeweight="1pt">
                 <v:stroke joinstyle="miter"/>
                 <v:textbox>
                   <w:txbxContent>
@@ -1292,7 +2240,7 @@
           </mc:Choice>
           <mc:Fallback>
             <w:pict>
-              <v:roundrect w14:anchorId="74C335D7" id="Rectangle: Rounded Corners 11" o:spid="_x0000_s1026" style="position:absolute;margin-left:-38.15pt;margin-top:213pt;width:549.8pt;height:245.1pt;z-index:251675648;visibility:visible;mso-wrap-style:square;mso-width-percent:0;mso-height-percent:0;mso-wrap-distance-left:9pt;mso-wrap-distance-top:0;mso-wrap-distance-right:9pt;mso-wrap-distance-bottom:0;mso-position-horizontal:absolute;mso-position-horizontal-relative:text;mso-position-vertical:absolute;mso-position-vertical-relative:text;mso-width-percent:0;mso-height-percent:0;mso-width-relative:margin;mso-height-relative:margin;v-text-anchor:middle" arcsize="10923f" o:gfxdata="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" fillcolor="#4472c4 [3204]" strokecolor="#09101d [484]" strokeweight="1pt">
+              <v:roundrect w14:anchorId="7DDD607A" id="Rectangle: Rounded Corners 11" o:spid="_x0000_s1026" style="position:absolute;margin-left:-38.15pt;margin-top:213pt;width:549.8pt;height:245.1pt;z-index:251675648;visibility:visible;mso-wrap-style:square;mso-width-percent:0;mso-height-percent:0;mso-wrap-distance-left:9pt;mso-wrap-distance-top:0;mso-wrap-distance-right:9pt;mso-wrap-distance-bottom:0;mso-position-horizontal:absolute;mso-position-horizontal-relative:text;mso-position-vertical:absolute;mso-position-vertical-relative:text;mso-width-percent:0;mso-height-percent:0;mso-width-relative:margin;mso-height-relative:margin;v-text-anchor:middle" arcsize="10923f" o:gfxdata="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" fillcolor="#4472c4 [3204]" strokecolor="#09101d [484]" strokeweight="1pt">
                 <v:stroke joinstyle="miter"/>
               </v:roundrect>
             </w:pict>
@@ -1368,7 +2316,7 @@
           </mc:Choice>
           <mc:Fallback>
             <w:pict>
-              <v:shapetype w14:anchorId="65CF3655" id="_x0000_t66" coordsize="21600,21600" o:spt="66" adj="5400,5400" path="m@0,l@0@1,21600@1,21600@2@0@2@0,21600,,10800xe">
+              <v:shapetype w14:anchorId="3614D071" id="_x0000_t66" coordsize="21600,21600" o:spt="66" adj="5400,5400" path="m@0,l@0@1,21600@1,21600@2@0@2@0,21600,,10800xe">
                 <v:stroke joinstyle="miter"/>
                 <v:formulas>
                   <v:f eqn="val #0"/>
@@ -1456,7 +2404,7 @@
           </mc:Choice>
           <mc:Fallback>
             <w:pict>
-              <v:rect w14:anchorId="49E3C90E" id="Rectangle 22" o:spid="_x0000_s1026" style="position:absolute;margin-left:0;margin-top:319.2pt;width:39.4pt;height:20.1pt;z-index:251713536;visibility:visible;mso-wrap-style:square;mso-wrap-distance-left:9pt;mso-wrap-distance-top:0;mso-wrap-distance-right:9pt;mso-wrap-distance-bottom:0;mso-position-horizontal:left;mso-position-horizontal-relative:right-margin-area;mso-position-vertical:absolute;mso-position-vertical-relative:text;v-text-anchor:middle" o:gfxdata="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" fillcolor="#ffe599 [1303]" strokecolor="#09101d [484]" strokeweight="1pt">
+              <v:rect w14:anchorId="61987355" id="Rectangle 22" o:spid="_x0000_s1026" style="position:absolute;margin-left:0;margin-top:319.2pt;width:39.4pt;height:20.1pt;z-index:251713536;visibility:visible;mso-wrap-style:square;mso-wrap-distance-left:9pt;mso-wrap-distance-top:0;mso-wrap-distance-right:9pt;mso-wrap-distance-bottom:0;mso-position-horizontal:left;mso-position-horizontal-relative:right-margin-area;mso-position-vertical:absolute;mso-position-vertical-relative:text;v-text-anchor:middle" o:gfxdata="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" fillcolor="#ffe599 [1303]" strokecolor="#09101d [484]" strokeweight="1pt">
                 <w10:wrap anchorx="margin"/>
               </v:rect>
             </w:pict>
@@ -1527,7 +2475,7 @@
           </mc:Choice>
           <mc:Fallback>
             <w:pict>
-              <v:rect w14:anchorId="552CCBB5" id="Rectangle 28" o:spid="_x0000_s1026" style="position:absolute;margin-left:184.3pt;margin-top:3in;width:313.3pt;height:196.7pt;z-index:251723776;visibility:visible;mso-wrap-style:square;mso-wrap-distance-left:9pt;mso-wrap-distance-top:0;mso-wrap-distance-right:9pt;mso-wrap-distance-bottom:0;mso-position-horizontal:absolute;mso-position-horizontal-relative:text;mso-position-vertical:absolute;mso-position-vertical-relative:text;v-text-anchor:middle" o:gfxdata="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" filled="f" strokecolor="#09101d [484]" strokeweight="1pt"/>
+              <v:rect w14:anchorId="1CE5D7AB" id="Rectangle 28" o:spid="_x0000_s1026" style="position:absolute;margin-left:184.3pt;margin-top:3in;width:313.3pt;height:196.7pt;z-index:251723776;visibility:visible;mso-wrap-style:square;mso-wrap-distance-left:9pt;mso-wrap-distance-top:0;mso-wrap-distance-right:9pt;mso-wrap-distance-bottom:0;mso-position-horizontal:absolute;mso-position-horizontal-relative:text;mso-position-vertical:absolute;mso-position-vertical-relative:text;v-text-anchor:middle" o:gfxdata="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" filled="f" strokecolor="#09101d [484]" strokeweight="1pt"/>
             </w:pict>
           </mc:Fallback>
         </mc:AlternateContent>
@@ -1593,7 +2541,7 @@
           </mc:Choice>
           <mc:Fallback>
             <w:pict>
-              <v:line w14:anchorId="6916962E" id="Straight Connector 27" o:spid="_x0000_s1026" style="position:absolute;z-index:251722752;visibility:visible;mso-wrap-style:square;mso-wrap-distance-left:9pt;mso-wrap-distance-top:0;mso-wrap-distance-right:9pt;mso-wrap-distance-bottom:0;mso-position-horizontal:absolute;mso-position-horizontal-relative:text;mso-position-vertical:absolute;mso-position-vertical-relative:text" from="381.45pt,271.7pt" to="408.45pt,287.55pt" o:gfxdata="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" strokecolor="#44546a [3215]" strokeweight=".5pt">
+              <v:line w14:anchorId="6945FCF3" id="Straight Connector 27" o:spid="_x0000_s1026" style="position:absolute;z-index:251722752;visibility:visible;mso-wrap-style:square;mso-wrap-distance-left:9pt;mso-wrap-distance-top:0;mso-wrap-distance-right:9pt;mso-wrap-distance-bottom:0;mso-position-horizontal:absolute;mso-position-horizontal-relative:text;mso-position-vertical:absolute;mso-position-vertical-relative:text" from="381.45pt,271.7pt" to="408.45pt,287.55pt" o:gfxdata="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" strokecolor="#44546a [3215]" strokeweight=".5pt">
                 <v:stroke joinstyle="miter"/>
               </v:line>
             </w:pict>
@@ -1661,7 +2609,7 @@
           </mc:Choice>
           <mc:Fallback>
             <w:pict>
-              <v:line w14:anchorId="7EE77D5A" id="Straight Connector 26" o:spid="_x0000_s1026" style="position:absolute;z-index:251721728;visibility:visible;mso-wrap-style:square;mso-wrap-distance-left:9pt;mso-wrap-distance-top:0;mso-wrap-distance-right:9pt;mso-wrap-distance-bottom:0;mso-position-horizontal:absolute;mso-position-horizontal-relative:text;mso-position-vertical:absolute;mso-position-vertical-relative:text" from="379.7pt,276pt" to="395.15pt,291.85pt" o:gfxdata="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" strokecolor="#44546a [3215]" strokeweight=".5pt">
+              <v:line w14:anchorId="3B19EB73" id="Straight Connector 26" o:spid="_x0000_s1026" style="position:absolute;z-index:251721728;visibility:visible;mso-wrap-style:square;mso-wrap-distance-left:9pt;mso-wrap-distance-top:0;mso-wrap-distance-right:9pt;mso-wrap-distance-bottom:0;mso-position-horizontal:absolute;mso-position-horizontal-relative:text;mso-position-vertical:absolute;mso-position-vertical-relative:text" from="379.7pt,276pt" to="395.15pt,291.85pt" o:gfxdata="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" strokecolor="#44546a [3215]" strokeweight=".5pt">
                 <v:stroke joinstyle="miter"/>
               </v:line>
             </w:pict>
@@ -1724,7 +2672,7 @@
           </mc:Choice>
           <mc:Fallback>
             <w:pict>
-              <v:line w14:anchorId="77F8D773" id="Straight Connector 25" o:spid="_x0000_s1026" style="position:absolute;z-index:251720704;visibility:visible;mso-wrap-style:square;mso-wrap-distance-left:9pt;mso-wrap-distance-top:0;mso-wrap-distance-right:9pt;mso-wrap-distance-bottom:0;mso-position-horizontal:absolute;mso-position-horizontal-relative:text;mso-position-vertical:absolute;mso-position-vertical-relative:text" from="364.25pt,281.15pt" to="365.55pt,285.45pt" o:gfxdata="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" strokecolor="#4472c4 [3204]" strokeweight=".5pt">
+              <v:line w14:anchorId="7AABAA26" id="Straight Connector 25" o:spid="_x0000_s1026" style="position:absolute;z-index:251720704;visibility:visible;mso-wrap-style:square;mso-wrap-distance-left:9pt;mso-wrap-distance-top:0;mso-wrap-distance-right:9pt;mso-wrap-distance-bottom:0;mso-position-horizontal:absolute;mso-position-horizontal-relative:text;mso-position-vertical:absolute;mso-position-vertical-relative:text" from="364.25pt,281.15pt" to="365.55pt,285.45pt" o:gfxdata="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" strokecolor="#4472c4 [3204]" strokeweight=".5pt">
                 <v:stroke joinstyle="miter"/>
               </v:line>
             </w:pict>
@@ -1800,7 +2748,7 @@
           </mc:Choice>
           <mc:Fallback>
             <w:pict>
-              <v:oval w14:anchorId="73C27F63" id="Oval 20" o:spid="_x0000_s1026" style="position:absolute;margin-left:354.4pt;margin-top:376.7pt;width:25.3pt;height:21.45pt;z-index:251719680;visibility:visible;mso-wrap-style:square;mso-wrap-distance-left:9pt;mso-wrap-distance-top:0;mso-wrap-distance-right:9pt;mso-wrap-distance-bottom:0;mso-position-horizontal:absolute;mso-position-horizontal-relative:text;mso-position-vertical:absolute;mso-position-vertical-relative:text;v-text-anchor:middle" o:gfxdata="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" fillcolor="#f4b083 [1941]" strokecolor="#09101d [484]" strokeweight="1pt">
+              <v:oval w14:anchorId="7493E54F" id="Oval 20" o:spid="_x0000_s1026" style="position:absolute;margin-left:354.4pt;margin-top:376.7pt;width:25.3pt;height:21.45pt;z-index:251719680;visibility:visible;mso-wrap-style:square;mso-wrap-distance-left:9pt;mso-wrap-distance-top:0;mso-wrap-distance-right:9pt;mso-wrap-distance-bottom:0;mso-position-horizontal:absolute;mso-position-horizontal-relative:text;mso-position-vertical:absolute;mso-position-vertical-relative:text;v-text-anchor:middle" o:gfxdata="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" fillcolor="#f4b083 [1941]" strokecolor="#09101d [484]" strokeweight="1pt">
                 <v:stroke joinstyle="miter"/>
               </v:oval>
             </w:pict>
@@ -1876,7 +2824,7 @@
           </mc:Choice>
           <mc:Fallback>
             <w:pict>
-              <v:rect w14:anchorId="134C4DF1" id="Rectangle 22" o:spid="_x0000_s1026" style="position:absolute;margin-left:410.55pt;margin-top:360.45pt;width:39.4pt;height:20.1pt;z-index:251717632;visibility:visible;mso-wrap-style:square;mso-wrap-distance-left:9pt;mso-wrap-distance-top:0;mso-wrap-distance-right:9pt;mso-wrap-distance-bottom:0;mso-position-horizontal:absolute;mso-position-horizontal-relative:text;mso-position-vertical:absolute;mso-position-vertical-relative:text;v-text-anchor:middle" o:gfxdata="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" fillcolor="#ffe599 [1303]" strokecolor="#09101d [484]" strokeweight="1pt"/>
+              <v:rect w14:anchorId="47E88446" id="Rectangle 22" o:spid="_x0000_s1026" style="position:absolute;margin-left:410.55pt;margin-top:360.45pt;width:39.4pt;height:20.1pt;z-index:251717632;visibility:visible;mso-wrap-style:square;mso-wrap-distance-left:9pt;mso-wrap-distance-top:0;mso-wrap-distance-right:9pt;mso-wrap-distance-bottom:0;mso-position-horizontal:absolute;mso-position-horizontal-relative:text;mso-position-vertical:absolute;mso-position-vertical-relative:text;v-text-anchor:middle" o:gfxdata="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" fillcolor="#ffe599 [1303]" strokecolor="#09101d [484]" strokeweight="1pt"/>
             </w:pict>
           </mc:Fallback>
         </mc:AlternateContent>
@@ -1948,7 +2896,7 @@
           </mc:Choice>
           <mc:Fallback>
             <w:pict>
-              <v:line w14:anchorId="0F6C8960" id="Straight Connector 21" o:spid="_x0000_s1026" style="position:absolute;z-index:251716608;visibility:visible;mso-wrap-style:square;mso-width-percent:0;mso-height-percent:0;mso-wrap-distance-left:9pt;mso-wrap-distance-top:0;mso-wrap-distance-right:9pt;mso-wrap-distance-bottom:0;mso-position-horizontal:absolute;mso-position-horizontal-relative:text;mso-position-vertical:absolute;mso-position-vertical-relative:text;mso-width-percent:0;mso-height-percent:0;mso-width-relative:margin;mso-height-relative:margin" from="429.4pt,337.3pt" to="429.8pt,359.55pt" o:gfxdata="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" strokecolor="#44546a [3215]" strokeweight=".5pt">
+              <v:line w14:anchorId="2F3F7C58" id="Straight Connector 21" o:spid="_x0000_s1026" style="position:absolute;z-index:251716608;visibility:visible;mso-wrap-style:square;mso-width-percent:0;mso-height-percent:0;mso-wrap-distance-left:9pt;mso-wrap-distance-top:0;mso-wrap-distance-right:9pt;mso-wrap-distance-bottom:0;mso-position-horizontal:absolute;mso-position-horizontal-relative:text;mso-position-vertical:absolute;mso-position-vertical-relative:text;mso-width-percent:0;mso-height-percent:0;mso-width-relative:margin;mso-height-relative:margin" from="429.4pt,337.3pt" to="429.8pt,359.55pt" o:gfxdata="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" strokecolor="#44546a [3215]" strokeweight=".5pt">
                 <v:stroke joinstyle="miter"/>
               </v:line>
             </w:pict>
@@ -2024,7 +2972,7 @@
           </mc:Choice>
           <mc:Fallback>
             <w:pict>
-              <v:oval w14:anchorId="57E99533" id="Oval 20" o:spid="_x0000_s1026" style="position:absolute;margin-left:417.8pt;margin-top:315.8pt;width:25.3pt;height:21.45pt;z-index:251715584;visibility:visible;mso-wrap-style:square;mso-wrap-distance-left:9pt;mso-wrap-distance-top:0;mso-wrap-distance-right:9pt;mso-wrap-distance-bottom:0;mso-position-horizontal:absolute;mso-position-horizontal-relative:text;mso-position-vertical:absolute;mso-position-vertical-relative:text;v-text-anchor:middle" o:gfxdata="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" fillcolor="#fbe4d5 [661]" strokecolor="#09101d [484]" strokeweight="1pt">
+              <v:oval w14:anchorId="17061614" id="Oval 20" o:spid="_x0000_s1026" style="position:absolute;margin-left:417.8pt;margin-top:315.8pt;width:25.3pt;height:21.45pt;z-index:251715584;visibility:visible;mso-wrap-style:square;mso-wrap-distance-left:9pt;mso-wrap-distance-top:0;mso-wrap-distance-right:9pt;mso-wrap-distance-bottom:0;mso-position-horizontal:absolute;mso-position-horizontal-relative:text;mso-position-vertical:absolute;mso-position-vertical-relative:text;v-text-anchor:middle" o:gfxdata="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" fillcolor="#fbe4d5 [661]" strokecolor="#09101d [484]" strokeweight="1pt">
                 <v:stroke joinstyle="miter"/>
               </v:oval>
             </w:pict>
@@ -2100,7 +3048,7 @@
           </mc:Choice>
           <mc:Fallback>
             <w:pict>
-              <v:oval w14:anchorId="21388FCF" id="Oval 20" o:spid="_x0000_s1026" style="position:absolute;margin-left:455.95pt;margin-top:288.4pt;width:25.3pt;height:21.45pt;z-index:251711488;visibility:visible;mso-wrap-style:square;mso-wrap-distance-left:9pt;mso-wrap-distance-top:0;mso-wrap-distance-right:9pt;mso-wrap-distance-bottom:0;mso-position-horizontal:absolute;mso-position-horizontal-relative:text;mso-position-vertical:absolute;mso-position-vertical-relative:text;v-text-anchor:middle" o:gfxdata="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" fillcolor="#fbe4d5 [661]" strokecolor="#09101d [484]" strokeweight="1pt">
+              <v:oval w14:anchorId="1091A333" id="Oval 20" o:spid="_x0000_s1026" style="position:absolute;margin-left:455.95pt;margin-top:288.4pt;width:25.3pt;height:21.45pt;z-index:251711488;visibility:visible;mso-wrap-style:square;mso-wrap-distance-left:9pt;mso-wrap-distance-top:0;mso-wrap-distance-right:9pt;mso-wrap-distance-bottom:0;mso-position-horizontal:absolute;mso-position-horizontal-relative:text;mso-position-vertical:absolute;mso-position-vertical-relative:text;v-text-anchor:middle" o:gfxdata="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" fillcolor="#fbe4d5 [661]" strokecolor="#09101d [484]" strokeweight="1pt">
                 <v:stroke joinstyle="miter"/>
               </v:oval>
             </w:pict>
@@ -2176,7 +3124,7 @@
           </mc:Choice>
           <mc:Fallback>
             <w:pict>
-              <v:oval w14:anchorId="7E4226C6" id="Oval 20" o:spid="_x0000_s1026" style="position:absolute;margin-left:429.35pt;margin-top:287.05pt;width:25.3pt;height:21.45pt;z-index:251709440;visibility:visible;mso-wrap-style:square;mso-wrap-distance-left:9pt;mso-wrap-distance-top:0;mso-wrap-distance-right:9pt;mso-wrap-distance-bottom:0;mso-position-horizontal:absolute;mso-position-horizontal-relative:text;mso-position-vertical:absolute;mso-position-vertical-relative:text;v-text-anchor:middle" o:gfxdata="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" fillcolor="#fbe4d5 [661]" strokecolor="#09101d [484]" strokeweight="1pt">
+              <v:oval w14:anchorId="1AEBA5B2" id="Oval 20" o:spid="_x0000_s1026" style="position:absolute;margin-left:429.35pt;margin-top:287.05pt;width:25.3pt;height:21.45pt;z-index:251709440;visibility:visible;mso-wrap-style:square;mso-wrap-distance-left:9pt;mso-wrap-distance-top:0;mso-wrap-distance-right:9pt;mso-wrap-distance-bottom:0;mso-position-horizontal:absolute;mso-position-horizontal-relative:text;mso-position-vertical:absolute;mso-position-vertical-relative:text;v-text-anchor:middle" o:gfxdata="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" fillcolor="#fbe4d5 [661]" strokecolor="#09101d [484]" strokeweight="1pt">
                 <v:stroke joinstyle="miter"/>
               </v:oval>
             </w:pict>
@@ -2246,7 +3194,7 @@
           </mc:Choice>
           <mc:Fallback>
             <w:pict>
-              <v:oval w14:anchorId="158AAD10" id="Oval 24" o:spid="_x0000_s1026" style="position:absolute;margin-left:404.55pt;margin-top:287.1pt;width:18pt;height:15.9pt;z-index:251707392;visibility:visible;mso-wrap-style:square;mso-wrap-distance-left:9pt;mso-wrap-distance-top:0;mso-wrap-distance-right:9pt;mso-wrap-distance-bottom:0;mso-position-horizontal:absolute;mso-position-horizontal-relative:text;mso-position-vertical:absolute;mso-position-vertical-relative:text;v-text-anchor:middle" o:gfxdata="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" fillcolor="#4472c4 [3204]" strokecolor="#09101d [484]" strokeweight="1pt">
+              <v:oval w14:anchorId="5960F117" id="Oval 24" o:spid="_x0000_s1026" style="position:absolute;margin-left:404.55pt;margin-top:287.1pt;width:18pt;height:15.9pt;z-index:251707392;visibility:visible;mso-wrap-style:square;mso-wrap-distance-left:9pt;mso-wrap-distance-top:0;mso-wrap-distance-right:9pt;mso-wrap-distance-bottom:0;mso-position-horizontal:absolute;mso-position-horizontal-relative:text;mso-position-vertical:absolute;mso-position-vertical-relative:text;v-text-anchor:middle" o:gfxdata="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" fillcolor="#4472c4 [3204]" strokecolor="#09101d [484]" strokeweight="1pt">
                 <v:stroke joinstyle="miter"/>
               </v:oval>
             </w:pict>
@@ -2316,7 +3264,7 @@
           </mc:Choice>
           <mc:Fallback>
             <w:pict>
-              <v:oval w14:anchorId="125367CE" id="Oval 24" o:spid="_x0000_s1026" style="position:absolute;margin-left:382.7pt;margin-top:287.1pt;width:18pt;height:15.9pt;z-index:251705344;visibility:visible;mso-wrap-style:square;mso-wrap-distance-left:9pt;mso-wrap-distance-top:0;mso-wrap-distance-right:9pt;mso-wrap-distance-bottom:0;mso-position-horizontal:absolute;mso-position-horizontal-relative:text;mso-position-vertical:absolute;mso-position-vertical-relative:text;v-text-anchor:middle" o:gfxdata="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" fillcolor="#4472c4 [3204]" strokecolor="#09101d [484]" strokeweight="1pt">
+              <v:oval w14:anchorId="2EA38A1C" id="Oval 24" o:spid="_x0000_s1026" style="position:absolute;margin-left:382.7pt;margin-top:287.1pt;width:18pt;height:15.9pt;z-index:251705344;visibility:visible;mso-wrap-style:square;mso-wrap-distance-left:9pt;mso-wrap-distance-top:0;mso-wrap-distance-right:9pt;mso-wrap-distance-bottom:0;mso-position-horizontal:absolute;mso-position-horizontal-relative:text;mso-position-vertical:absolute;mso-position-vertical-relative:text;v-text-anchor:middle" o:gfxdata="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" fillcolor="#4472c4 [3204]" strokecolor="#09101d [484]" strokeweight="1pt">
                 <v:stroke joinstyle="miter"/>
               </v:oval>
             </w:pict>
@@ -2392,7 +3340,7 @@
           </mc:Choice>
           <mc:Fallback>
             <w:pict>
-              <v:oval w14:anchorId="4E3CA28E" id="Oval 20" o:spid="_x0000_s1026" style="position:absolute;margin-left:352.2pt;margin-top:284.9pt;width:25.25pt;height:21.45pt;z-index:251702272;visibility:visible;mso-wrap-style:square;mso-wrap-distance-left:9pt;mso-wrap-distance-top:0;mso-wrap-distance-right:9pt;mso-wrap-distance-bottom:0;mso-position-horizontal:absolute;mso-position-horizontal-relative:text;mso-position-vertical:absolute;mso-position-vertical-relative:text;v-text-anchor:middle" o:gfxdata="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" fillcolor="#fbe4d5 [661]" strokecolor="#09101d [484]" strokeweight="1pt">
+              <v:oval w14:anchorId="403C2BED" id="Oval 20" o:spid="_x0000_s1026" style="position:absolute;margin-left:352.2pt;margin-top:284.9pt;width:25.25pt;height:21.45pt;z-index:251702272;visibility:visible;mso-wrap-style:square;mso-wrap-distance-left:9pt;mso-wrap-distance-top:0;mso-wrap-distance-right:9pt;mso-wrap-distance-bottom:0;mso-position-horizontal:absolute;mso-position-horizontal-relative:text;mso-position-vertical:absolute;mso-position-vertical-relative:text;v-text-anchor:middle" o:gfxdata="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" fillcolor="#fbe4d5 [661]" strokecolor="#09101d [484]" strokeweight="1pt">
                 <v:stroke joinstyle="miter"/>
               </v:oval>
             </w:pict>
@@ -2466,7 +3414,7 @@
           </mc:Choice>
           <mc:Fallback>
             <w:pict>
-              <v:line w14:anchorId="69A30B38" id="Straight Connector 21" o:spid="_x0000_s1026" style="position:absolute;z-index:251703296;visibility:visible;mso-wrap-style:square;mso-width-percent:0;mso-height-percent:0;mso-wrap-distance-left:9pt;mso-wrap-distance-top:0;mso-wrap-distance-right:9pt;mso-wrap-distance-bottom:0;mso-position-horizontal:absolute;mso-position-horizontal-relative:text;mso-position-vertical:absolute;mso-position-vertical-relative:text;mso-width-percent:0;mso-height-percent:0;mso-width-relative:margin;mso-height-relative:margin" from="363.8pt,306.4pt" to="364.2pt,328.65pt" o:gfxdata="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" strokecolor="#44546a [3215]" strokeweight=".5pt">
+              <v:line w14:anchorId="37737A83" id="Straight Connector 21" o:spid="_x0000_s1026" style="position:absolute;z-index:251703296;visibility:visible;mso-wrap-style:square;mso-width-percent:0;mso-height-percent:0;mso-wrap-distance-left:9pt;mso-wrap-distance-top:0;mso-wrap-distance-right:9pt;mso-wrap-distance-bottom:0;mso-position-horizontal:absolute;mso-position-horizontal-relative:text;mso-position-vertical:absolute;mso-position-vertical-relative:text;mso-width-percent:0;mso-height-percent:0;mso-width-relative:margin;mso-height-relative:margin" from="363.8pt,306.4pt" to="364.2pt,328.65pt" o:gfxdata="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" strokecolor="#44546a [3215]" strokeweight=".5pt">
                 <v:stroke joinstyle="miter"/>
               </v:line>
             </w:pict>
@@ -2542,7 +3490,7 @@
           </mc:Choice>
           <mc:Fallback>
             <w:pict>
-              <v:rect w14:anchorId="6B567014" id="Rectangle 22" o:spid="_x0000_s1026" style="position:absolute;margin-left:344.95pt;margin-top:329.6pt;width:39.45pt;height:20.15pt;z-index:251704320;visibility:visible;mso-wrap-style:square;mso-wrap-distance-left:9pt;mso-wrap-distance-top:0;mso-wrap-distance-right:9pt;mso-wrap-distance-bottom:0;mso-position-horizontal:absolute;mso-position-horizontal-relative:text;mso-position-vertical:absolute;mso-position-vertical-relative:text;v-text-anchor:middle" o:gfxdata="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" fillcolor="#ffe599 [1303]" strokecolor="#09101d [484]" strokeweight="1pt"/>
+              <v:rect w14:anchorId="29E89762" id="Rectangle 22" o:spid="_x0000_s1026" style="position:absolute;margin-left:344.95pt;margin-top:329.6pt;width:39.45pt;height:20.15pt;z-index:251704320;visibility:visible;mso-wrap-style:square;mso-wrap-distance-left:9pt;mso-wrap-distance-top:0;mso-wrap-distance-right:9pt;mso-wrap-distance-bottom:0;mso-position-horizontal:absolute;mso-position-horizontal-relative:text;mso-position-vertical:absolute;mso-position-vertical-relative:text;v-text-anchor:middle" o:gfxdata="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" fillcolor="#ffe599 [1303]" strokecolor="#09101d [484]" strokeweight="1pt"/>
             </w:pict>
           </mc:Fallback>
         </mc:AlternateContent>
@@ -2608,7 +3556,7 @@
           </mc:Choice>
           <mc:Fallback>
             <w:pict>
-              <v:line w14:anchorId="05F48B65" id="Straight Connector 23" o:spid="_x0000_s1026" style="position:absolute;flip:x;z-index:251700224;visibility:visible;mso-wrap-style:square;mso-wrap-distance-left:9pt;mso-wrap-distance-top:0;mso-wrap-distance-right:9pt;mso-wrap-distance-bottom:0;mso-position-horizontal:absolute;mso-position-horizontal-relative:text;mso-position-vertical:absolute;mso-position-vertical-relative:text" from="324.85pt,274.7pt" to="349.7pt,287.15pt" o:gfxdata="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" strokecolor="#44546a [3215]" strokeweight=".5pt">
+              <v:line w14:anchorId="630197F4" id="Straight Connector 23" o:spid="_x0000_s1026" style="position:absolute;flip:x;z-index:251700224;visibility:visible;mso-wrap-style:square;mso-wrap-distance-left:9pt;mso-wrap-distance-top:0;mso-wrap-distance-right:9pt;mso-wrap-distance-bottom:0;mso-position-horizontal:absolute;mso-position-horizontal-relative:text;mso-position-vertical:absolute;mso-position-vertical-relative:text" from="324.85pt,274.7pt" to="349.7pt,287.15pt" o:gfxdata="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" strokecolor="#44546a [3215]" strokeweight=".5pt">
                 <v:stroke joinstyle="miter"/>
               </v:line>
             </w:pict>
@@ -2682,7 +3630,7 @@
           </mc:Choice>
           <mc:Fallback>
             <w:pict>
-              <v:line w14:anchorId="300048B9" id="Straight Connector 21" o:spid="_x0000_s1026" style="position:absolute;z-index:251698176;visibility:visible;mso-wrap-style:square;mso-width-percent:0;mso-height-percent:0;mso-wrap-distance-left:9pt;mso-wrap-distance-top:0;mso-wrap-distance-right:9pt;mso-wrap-distance-bottom:0;mso-position-horizontal:absolute;mso-position-horizontal-relative:text;mso-position-vertical:absolute;mso-position-vertical-relative:text;mso-width-percent:0;mso-height-percent:0;mso-width-relative:margin;mso-height-relative:margin" from="319.7pt,304.7pt" to="320.15pt,327pt" o:gfxdata="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" strokecolor="#44546a [3215]" strokeweight=".5pt">
+              <v:line w14:anchorId="47B58CBA" id="Straight Connector 21" o:spid="_x0000_s1026" style="position:absolute;z-index:251698176;visibility:visible;mso-wrap-style:square;mso-width-percent:0;mso-height-percent:0;mso-wrap-distance-left:9pt;mso-wrap-distance-top:0;mso-wrap-distance-right:9pt;mso-wrap-distance-bottom:0;mso-position-horizontal:absolute;mso-position-horizontal-relative:text;mso-position-vertical:absolute;mso-position-vertical-relative:text;mso-width-percent:0;mso-height-percent:0;mso-width-relative:margin;mso-height-relative:margin" from="319.7pt,304.7pt" to="320.15pt,327pt" o:gfxdata="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" strokecolor="#44546a [3215]" strokeweight=".5pt">
                 <v:stroke joinstyle="miter"/>
               </v:line>
             </w:pict>
@@ -2758,7 +3706,7 @@
           </mc:Choice>
           <mc:Fallback>
             <w:pict>
-              <v:rect w14:anchorId="519FB639" id="Rectangle 22" o:spid="_x0000_s1026" style="position:absolute;margin-left:300.85pt;margin-top:327.85pt;width:39.45pt;height:20.15pt;z-index:251699200;visibility:visible;mso-wrap-style:square;mso-wrap-distance-left:9pt;mso-wrap-distance-top:0;mso-wrap-distance-right:9pt;mso-wrap-distance-bottom:0;mso-position-horizontal:absolute;mso-position-horizontal-relative:text;mso-position-vertical:absolute;mso-position-vertical-relative:text;v-text-anchor:middle" o:gfxdata="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" fillcolor="#ffe599 [1303]" strokecolor="#09101d [484]" strokeweight="1pt"/>
+              <v:rect w14:anchorId="30C15192" id="Rectangle 22" o:spid="_x0000_s1026" style="position:absolute;margin-left:300.85pt;margin-top:327.85pt;width:39.45pt;height:20.15pt;z-index:251699200;visibility:visible;mso-wrap-style:square;mso-wrap-distance-left:9pt;mso-wrap-distance-top:0;mso-wrap-distance-right:9pt;mso-wrap-distance-bottom:0;mso-position-horizontal:absolute;mso-position-horizontal-relative:text;mso-position-vertical:absolute;mso-position-vertical-relative:text;v-text-anchor:middle" o:gfxdata="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" fillcolor="#ffe599 [1303]" strokecolor="#09101d [484]" strokeweight="1pt"/>
             </w:pict>
           </mc:Fallback>
         </mc:AlternateContent>
@@ -2832,7 +3780,7 @@
           </mc:Choice>
           <mc:Fallback>
             <w:pict>
-              <v:oval w14:anchorId="16E3E623" id="Oval 20" o:spid="_x0000_s1026" style="position:absolute;margin-left:308.15pt;margin-top:283.2pt;width:25.3pt;height:21.45pt;z-index:251697152;visibility:visible;mso-wrap-style:square;mso-wrap-distance-left:9pt;mso-wrap-distance-top:0;mso-wrap-distance-right:9pt;mso-wrap-distance-bottom:0;mso-position-horizontal:absolute;mso-position-horizontal-relative:text;mso-position-vertical:absolute;mso-position-vertical-relative:text;v-text-anchor:middle" o:gfxdata="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" fillcolor="#fbe4d5 [661]" strokecolor="#09101d [484]" strokeweight="1pt">
+              <v:oval w14:anchorId="60DFF5D8" id="Oval 20" o:spid="_x0000_s1026" style="position:absolute;margin-left:308.15pt;margin-top:283.2pt;width:25.3pt;height:21.45pt;z-index:251697152;visibility:visible;mso-wrap-style:square;mso-wrap-distance-left:9pt;mso-wrap-distance-top:0;mso-wrap-distance-right:9pt;mso-wrap-distance-bottom:0;mso-position-horizontal:absolute;mso-position-horizontal-relative:text;mso-position-vertical:absolute;mso-position-vertical-relative:text;v-text-anchor:middle" o:gfxdata="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" fillcolor="#fbe4d5 [661]" strokecolor="#09101d [484]" strokeweight="1pt">
                 <v:stroke joinstyle="miter"/>
               </v:oval>
             </w:pict>
@@ -2906,7 +3854,7 @@
           </mc:Choice>
           <mc:Fallback>
             <w:pict>
-              <v:line w14:anchorId="1C11DB0D" id="Straight Connector 18" o:spid="_x0000_s1026" style="position:absolute;flip:x;z-index:251695104;visibility:visible;mso-wrap-style:square;mso-width-percent:0;mso-height-percent:0;mso-wrap-distance-left:9pt;mso-wrap-distance-top:0;mso-wrap-distance-right:9pt;mso-wrap-distance-bottom:0;mso-position-horizontal:absolute;mso-position-horizontal-relative:text;mso-position-vertical:absolute;mso-position-vertical-relative:text;mso-width-percent:0;mso-height-percent:0;mso-width-relative:margin;mso-height-relative:margin" from="251.55pt,276pt" to="259.7pt,286.25pt" o:gfxdata="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" strokecolor="#44546a [3215]" strokeweight=".5pt">
+              <v:line w14:anchorId="3133CEA9" id="Straight Connector 18" o:spid="_x0000_s1026" style="position:absolute;flip:x;z-index:251695104;visibility:visible;mso-wrap-style:square;mso-width-percent:0;mso-height-percent:0;mso-wrap-distance-left:9pt;mso-wrap-distance-top:0;mso-wrap-distance-right:9pt;mso-wrap-distance-bottom:0;mso-position-horizontal:absolute;mso-position-horizontal-relative:text;mso-position-vertical:absolute;mso-position-vertical-relative:text;mso-width-percent:0;mso-height-percent:0;mso-width-relative:margin;mso-height-relative:margin" from="251.55pt,276pt" to="259.7pt,286.25pt" o:gfxdata="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" strokecolor="#44546a [3215]" strokeweight=".5pt">
                 <v:stroke joinstyle="miter"/>
               </v:line>
             </w:pict>
@@ -2980,7 +3928,7 @@
           </mc:Choice>
           <mc:Fallback>
             <w:pict>
-              <v:line w14:anchorId="267B225B" id="Straight Connector 19" o:spid="_x0000_s1026" style="position:absolute;z-index:251696128;visibility:visible;mso-wrap-style:square;mso-width-percent:0;mso-height-percent:0;mso-wrap-distance-left:9pt;mso-wrap-distance-top:0;mso-wrap-distance-right:9pt;mso-wrap-distance-bottom:0;mso-position-horizontal:absolute;mso-position-horizontal-relative:text;mso-position-vertical:absolute;mso-position-vertical-relative:text;mso-width-percent:0;mso-height-percent:0;mso-width-relative:margin;mso-height-relative:margin" from="269.55pt,279pt" to="285.4pt,284.95pt" o:gfxdata="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" strokecolor="#44546a [3215]" strokeweight=".5pt">
+              <v:line w14:anchorId="0B3CDA3B" id="Straight Connector 19" o:spid="_x0000_s1026" style="position:absolute;z-index:251696128;visibility:visible;mso-wrap-style:square;mso-width-percent:0;mso-height-percent:0;mso-wrap-distance-left:9pt;mso-wrap-distance-top:0;mso-wrap-distance-right:9pt;mso-wrap-distance-bottom:0;mso-position-horizontal:absolute;mso-position-horizontal-relative:text;mso-position-vertical:absolute;mso-position-vertical-relative:text;mso-width-percent:0;mso-height-percent:0;mso-width-relative:margin;mso-height-relative:margin" from="269.55pt,279pt" to="285.4pt,284.95pt" o:gfxdata="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" strokecolor="#44546a [3215]" strokeweight=".5pt">
                 <v:stroke joinstyle="miter"/>
               </v:line>
             </w:pict>
@@ -3048,7 +3996,7 @@
           </mc:Choice>
           <mc:Fallback>
             <w:pict>
-              <v:line w14:anchorId="309FCED8" id="Straight Connector 17" o:spid="_x0000_s1026" style="position:absolute;flip:x;z-index:251694080;visibility:visible;mso-wrap-style:square;mso-wrap-distance-left:9pt;mso-wrap-distance-top:0;mso-wrap-distance-right:9pt;mso-wrap-distance-bottom:0;mso-position-horizontal:absolute;mso-position-horizontal-relative:text;mso-position-vertical:absolute;mso-position-vertical-relative:text" from="228pt,271.7pt" to="253.3pt,283.25pt" o:gfxdata="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" strokecolor="#44546a [3215]" strokeweight=".5pt">
+              <v:line w14:anchorId="26510D8D" id="Straight Connector 17" o:spid="_x0000_s1026" style="position:absolute;flip:x;z-index:251694080;visibility:visible;mso-wrap-style:square;mso-wrap-distance-left:9pt;mso-wrap-distance-top:0;mso-wrap-distance-right:9pt;mso-wrap-distance-bottom:0;mso-position-horizontal:absolute;mso-position-horizontal-relative:text;mso-position-vertical:absolute;mso-position-vertical-relative:text" from="228pt,271.7pt" to="253.3pt,283.25pt" o:gfxdata="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" strokecolor="#44546a [3215]" strokeweight=".5pt">
                 <v:stroke joinstyle="miter"/>
               </v:line>
             </w:pict>
@@ -3116,7 +4064,7 @@
           </mc:Choice>
           <mc:Fallback>
             <w:pict>
-              <v:line w14:anchorId="4A6B9FF7" id="Straight Connector 16" o:spid="_x0000_s1026" style="position:absolute;z-index:251693056;visibility:visible;mso-wrap-style:square;mso-wrap-distance-left:9pt;mso-wrap-distance-top:0;mso-wrap-distance-right:9pt;mso-wrap-distance-bottom:0;mso-position-horizontal:absolute;mso-position-horizontal-relative:text;mso-position-vertical:absolute;mso-position-vertical-relative:text" from="328.3pt,252.45pt" to="357.85pt,265.3pt" o:gfxdata="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" strokecolor="#44546a [3215]" strokeweight=".5pt">
+              <v:line w14:anchorId="4C31FF68" id="Straight Connector 16" o:spid="_x0000_s1026" style="position:absolute;z-index:251693056;visibility:visible;mso-wrap-style:square;mso-wrap-distance-left:9pt;mso-wrap-distance-top:0;mso-wrap-distance-right:9pt;mso-wrap-distance-bottom:0;mso-position-horizontal:absolute;mso-position-horizontal-relative:text;mso-position-vertical:absolute;mso-position-vertical-relative:text" from="328.3pt,252.45pt" to="357.85pt,265.3pt" o:gfxdata="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" strokecolor="#44546a [3215]" strokeweight=".5pt">
                 <v:stroke joinstyle="miter"/>
               </v:line>
             </w:pict>
@@ -3184,7 +4132,7 @@
           </mc:Choice>
           <mc:Fallback>
             <w:pict>
-              <v:line w14:anchorId="57696C35" id="Straight Connector 15" o:spid="_x0000_s1026" style="position:absolute;flip:x;z-index:251692032;visibility:visible;mso-wrap-style:square;mso-wrap-distance-left:9pt;mso-wrap-distance-top:0;mso-wrap-distance-right:9pt;mso-wrap-distance-bottom:0;mso-position-horizontal:absolute;mso-position-horizontal-relative:text;mso-position-vertical:absolute;mso-position-vertical-relative:text" from="282.85pt,256.7pt" to="299.55pt,264.85pt" o:gfxdata="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" strokecolor="#44546a [3215]" strokeweight=".5pt">
+              <v:line w14:anchorId="70BE5C17" id="Straight Connector 15" o:spid="_x0000_s1026" style="position:absolute;flip:x;z-index:251692032;visibility:visible;mso-wrap-style:square;mso-wrap-distance-left:9pt;mso-wrap-distance-top:0;mso-wrap-distance-right:9pt;mso-wrap-distance-bottom:0;mso-position-horizontal:absolute;mso-position-horizontal-relative:text;mso-position-vertical:absolute;mso-position-vertical-relative:text" from="282.85pt,256.7pt" to="299.55pt,264.85pt" o:gfxdata="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" strokecolor="#44546a [3215]" strokeweight=".5pt">
                 <v:stroke joinstyle="miter"/>
               </v:line>
             </w:pict>
@@ -3252,7 +4200,7 @@
           </mc:Choice>
           <mc:Fallback>
             <w:pict>
-              <v:line w14:anchorId="5C50F0C9" id="Straight Connector 14" o:spid="_x0000_s1026" style="position:absolute;flip:x;z-index:251691008;visibility:visible;mso-wrap-style:square;mso-wrap-distance-left:9pt;mso-wrap-distance-top:0;mso-wrap-distance-right:9pt;mso-wrap-distance-bottom:0;mso-position-horizontal:absolute;mso-position-horizontal-relative:text;mso-position-vertical:absolute;mso-position-vertical-relative:text" from="309.85pt,236.1pt" to="310.3pt,244.7pt" o:gfxdata="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" strokecolor="#44546a [3215]" strokeweight=".5pt">
+              <v:line w14:anchorId="01AAD794" id="Straight Connector 14" o:spid="_x0000_s1026" style="position:absolute;flip:x;z-index:251691008;visibility:visible;mso-wrap-style:square;mso-wrap-distance-left:9pt;mso-wrap-distance-top:0;mso-wrap-distance-right:9pt;mso-wrap-distance-bottom:0;mso-position-horizontal:absolute;mso-position-horizontal-relative:text;mso-position-vertical:absolute;mso-position-vertical-relative:text" from="309.85pt,236.1pt" to="310.3pt,244.7pt" o:gfxdata="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" strokecolor="#44546a [3215]" strokeweight=".5pt">
                 <v:stroke joinstyle="miter"/>
               </v:line>
             </w:pict>
@@ -3325,7 +4273,7 @@
           </mc:Choice>
           <mc:Fallback>
             <w:pict>
-              <v:oval w14:anchorId="31964DE4" id="Oval 12" o:spid="_x0000_s1026" style="position:absolute;margin-left:295.15pt;margin-top:217.65pt;width:28.3pt;height:18.45pt;z-index:251676672;visibility:visible;mso-wrap-style:square;mso-wrap-distance-left:9pt;mso-wrap-distance-top:0;mso-wrap-distance-right:9pt;mso-wrap-distance-bottom:0;mso-position-horizontal:absolute;mso-position-horizontal-relative:text;mso-position-vertical:absolute;mso-position-vertical-relative:text;v-text-anchor:middle" o:gfxdata="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" fillcolor="#44546a [3215]" strokecolor="#09101d [484]" strokeweight="1pt">
+              <v:oval w14:anchorId="7386795D" id="Oval 12" o:spid="_x0000_s1026" style="position:absolute;margin-left:295.15pt;margin-top:217.65pt;width:28.3pt;height:18.45pt;z-index:251676672;visibility:visible;mso-wrap-style:square;mso-wrap-distance-left:9pt;mso-wrap-distance-top:0;mso-wrap-distance-right:9pt;mso-wrap-distance-bottom:0;mso-position-horizontal:absolute;mso-position-horizontal-relative:text;mso-position-vertical:absolute;mso-position-vertical-relative:text;v-text-anchor:middle" o:gfxdata="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" fillcolor="#44546a [3215]" strokecolor="#09101d [484]" strokeweight="1pt">
                 <v:stroke joinstyle="miter"/>
               </v:oval>
             </w:pict>
@@ -3398,7 +4346,7 @@
           </mc:Choice>
           <mc:Fallback>
             <w:pict>
-              <v:oval w14:anchorId="74DEE5AC" id="Oval 12" o:spid="_x0000_s1026" style="position:absolute;margin-left:297.35pt;margin-top:242.25pt;width:28.3pt;height:18.45pt;z-index:251679744;visibility:visible;mso-wrap-style:square;mso-wrap-distance-left:9pt;mso-wrap-distance-top:0;mso-wrap-distance-right:9pt;mso-wrap-distance-bottom:0;mso-position-horizontal:absolute;mso-position-horizontal-relative:text;mso-position-vertical:absolute;mso-position-vertical-relative:text;v-text-anchor:middle" o:gfxdata="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" fillcolor="#44546a [3215]" strokecolor="#09101d [484]" strokeweight="1pt">
+              <v:oval w14:anchorId="191FCD41" id="Oval 12" o:spid="_x0000_s1026" style="position:absolute;margin-left:297.35pt;margin-top:242.25pt;width:28.3pt;height:18.45pt;z-index:251679744;visibility:visible;mso-wrap-style:square;mso-wrap-distance-left:9pt;mso-wrap-distance-top:0;mso-wrap-distance-right:9pt;mso-wrap-distance-bottom:0;mso-position-horizontal:absolute;mso-position-horizontal-relative:text;mso-position-vertical:absolute;mso-position-vertical-relative:text;v-text-anchor:middle" o:gfxdata="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" fillcolor="#44546a [3215]" strokecolor="#09101d [484]" strokeweight="1pt">
                 <v:stroke joinstyle="miter"/>
               </v:oval>
             </w:pict>
@@ -3471,7 +4419,7 @@
           </mc:Choice>
           <mc:Fallback>
             <w:pict>
-              <v:oval w14:anchorId="3D6E4829" id="Oval 12" o:spid="_x0000_s1026" style="position:absolute;margin-left:263.95pt;margin-top:286.25pt;width:28.3pt;height:18.45pt;z-index:251689984;visibility:visible;mso-wrap-style:square;mso-wrap-distance-left:9pt;mso-wrap-distance-top:0;mso-wrap-distance-right:9pt;mso-wrap-distance-bottom:0;mso-position-horizontal:absolute;mso-position-horizontal-relative:text;mso-position-vertical:absolute;mso-position-vertical-relative:text;v-text-anchor:middle" o:gfxdata="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" fillcolor="#44546a [3215]" strokecolor="#09101d [484]" strokeweight="1pt">
+              <v:oval w14:anchorId="32100354" id="Oval 12" o:spid="_x0000_s1026" style="position:absolute;margin-left:263.95pt;margin-top:286.25pt;width:28.3pt;height:18.45pt;z-index:251689984;visibility:visible;mso-wrap-style:square;mso-wrap-distance-left:9pt;mso-wrap-distance-top:0;mso-wrap-distance-right:9pt;mso-wrap-distance-bottom:0;mso-position-horizontal:absolute;mso-position-horizontal-relative:text;mso-position-vertical:absolute;mso-position-vertical-relative:text;v-text-anchor:middle" o:gfxdata="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" fillcolor="#44546a [3215]" strokecolor="#09101d [484]" strokeweight="1pt">
                 <v:stroke joinstyle="miter"/>
               </v:oval>
             </w:pict>
@@ -3544,7 +4492,7 @@
           </mc:Choice>
           <mc:Fallback>
             <w:pict>
-              <v:oval w14:anchorId="4656063C" id="Oval 12" o:spid="_x0000_s1026" style="position:absolute;margin-left:235.7pt;margin-top:285.4pt;width:28.3pt;height:18.45pt;z-index:251687936;visibility:visible;mso-wrap-style:square;mso-wrap-distance-left:9pt;mso-wrap-distance-top:0;mso-wrap-distance-right:9pt;mso-wrap-distance-bottom:0;mso-position-horizontal:absolute;mso-position-horizontal-relative:text;mso-position-vertical:absolute;mso-position-vertical-relative:text;v-text-anchor:middle" o:gfxdata="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" fillcolor="#44546a [3215]" strokecolor="#09101d [484]" strokeweight="1pt">
+              <v:oval w14:anchorId="03B7311E" id="Oval 12" o:spid="_x0000_s1026" style="position:absolute;margin-left:235.7pt;margin-top:285.4pt;width:28.3pt;height:18.45pt;z-index:251687936;visibility:visible;mso-wrap-style:square;mso-wrap-distance-left:9pt;mso-wrap-distance-top:0;mso-wrap-distance-right:9pt;mso-wrap-distance-bottom:0;mso-position-horizontal:absolute;mso-position-horizontal-relative:text;mso-position-vertical:absolute;mso-position-vertical-relative:text;v-text-anchor:middle" o:gfxdata="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" fillcolor="#44546a [3215]" strokecolor="#09101d [484]" strokeweight="1pt">
                 <v:stroke joinstyle="miter"/>
               </v:oval>
             </w:pict>
@@ -3617,7 +4565,7 @@
           </mc:Choice>
           <mc:Fallback>
             <w:pict>
-              <v:oval w14:anchorId="4E463B14" id="Oval 12" o:spid="_x0000_s1026" style="position:absolute;margin-left:0;margin-top:283.25pt;width:28.3pt;height:18.45pt;z-index:251685888;visibility:visible;mso-wrap-style:square;mso-wrap-distance-left:9pt;mso-wrap-distance-top:0;mso-wrap-distance-right:9pt;mso-wrap-distance-bottom:0;mso-position-horizontal:center;mso-position-horizontal-relative:margin;mso-position-vertical:absolute;mso-position-vertical-relative:text;v-text-anchor:middle" o:gfxdata="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" fillcolor="#44546a [3215]" strokecolor="#09101d [484]" strokeweight="1pt">
+              <v:oval w14:anchorId="0616D980" id="Oval 12" o:spid="_x0000_s1026" style="position:absolute;margin-left:0;margin-top:283.25pt;width:28.3pt;height:18.45pt;z-index:251685888;visibility:visible;mso-wrap-style:square;mso-wrap-distance-left:9pt;mso-wrap-distance-top:0;mso-wrap-distance-right:9pt;mso-wrap-distance-bottom:0;mso-position-horizontal:center;mso-position-horizontal-relative:margin;mso-position-vertical:absolute;mso-position-vertical-relative:text;v-text-anchor:middle" o:gfxdata="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" fillcolor="#44546a [3215]" strokecolor="#09101d [484]" strokeweight="1pt">
                 <v:stroke joinstyle="miter"/>
                 <w10:wrap anchorx="margin"/>
               </v:oval>
@@ -3691,7 +4639,7 @@
           </mc:Choice>
           <mc:Fallback>
             <w:pict>
-              <v:oval w14:anchorId="2D46C1F3" id="Oval 12" o:spid="_x0000_s1026" style="position:absolute;margin-left:257.15pt;margin-top:261.4pt;width:28.3pt;height:18.45pt;z-index:251681792;visibility:visible;mso-wrap-style:square;mso-wrap-distance-left:9pt;mso-wrap-distance-top:0;mso-wrap-distance-right:9pt;mso-wrap-distance-bottom:0;mso-position-horizontal:absolute;mso-position-horizontal-relative:text;mso-position-vertical:absolute;mso-position-vertical-relative:text;v-text-anchor:middle" o:gfxdata="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" fillcolor="#44546a [3215]" strokecolor="#09101d [484]" strokeweight="1pt">
+              <v:oval w14:anchorId="5E7DA22A" id="Oval 12" o:spid="_x0000_s1026" style="position:absolute;margin-left:257.15pt;margin-top:261.4pt;width:28.3pt;height:18.45pt;z-index:251681792;visibility:visible;mso-wrap-style:square;mso-wrap-distance-left:9pt;mso-wrap-distance-top:0;mso-wrap-distance-right:9pt;mso-wrap-distance-bottom:0;mso-position-horizontal:absolute;mso-position-horizontal-relative:text;mso-position-vertical:absolute;mso-position-vertical-relative:text;v-text-anchor:middle" o:gfxdata="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" fillcolor="#44546a [3215]" strokecolor="#09101d [484]" strokeweight="1pt">
                 <v:stroke joinstyle="miter"/>
               </v:oval>
             </w:pict>
@@ -3767,7 +4715,7 @@
           </mc:Choice>
           <mc:Fallback>
             <w:pict>
-              <v:shapetype w14:anchorId="0628BEC5" id="_x0000_t67" coordsize="21600,21600" o:spt="67" adj="16200,5400" path="m0@0l@1@0@1,0@2,0@2@0,21600@0,10800,21600xe">
+              <v:shapetype w14:anchorId="56BFC0C8" id="_x0000_t67" coordsize="21600,21600" o:spt="67" adj="16200,5400" path="m0@0l@1@0@1,0@2,0@2@0,21600@0,10800,21600xe">
                 <v:stroke joinstyle="miter"/>
                 <v:formulas>
                   <v:f eqn="val #0"/>
@@ -3856,7 +4804,7 @@
           </mc:Choice>
           <mc:Fallback>
             <w:pict>
-              <v:rect w14:anchorId="63C50F80" id="Rectangle 10" o:spid="_x0000_s1026" style="position:absolute;margin-left:71.15pt;margin-top:147.85pt;width:59.55pt;height:33pt;z-index:251674624;visibility:visible;mso-wrap-style:square;mso-wrap-distance-left:9pt;mso-wrap-distance-top:0;mso-wrap-distance-right:9pt;mso-wrap-distance-bottom:0;mso-position-horizontal:absolute;mso-position-horizontal-relative:text;mso-position-vertical:absolute;mso-position-vertical-relative:text;v-text-anchor:middle" o:gfxdata="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" fillcolor="#2f5496 [2404]" strokecolor="#09101d [484]" strokeweight="1pt"/>
+              <v:rect w14:anchorId="68A086A5" id="Rectangle 10" o:spid="_x0000_s1026" style="position:absolute;margin-left:71.15pt;margin-top:147.85pt;width:59.55pt;height:33pt;z-index:251674624;visibility:visible;mso-wrap-style:square;mso-wrap-distance-left:9pt;mso-wrap-distance-top:0;mso-wrap-distance-right:9pt;mso-wrap-distance-bottom:0;mso-position-horizontal:absolute;mso-position-horizontal-relative:text;mso-position-vertical:absolute;mso-position-vertical-relative:text;v-text-anchor:middle" o:gfxdata="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" fillcolor="#2f5496 [2404]" strokecolor="#09101d [484]" strokeweight="1pt"/>
             </w:pict>
           </mc:Fallback>
         </mc:AlternateContent>
@@ -3929,19 +4877,19 @@
           </mc:Choice>
           <mc:Fallback>
             <w:pict>
-              <v:rect w14:anchorId="2078FFEA" id="Rectangle 10" o:spid="_x0000_s1026" style="position:absolute;margin-left:59.15pt;margin-top:135.85pt;width:59.55pt;height:33pt;z-index:251672576;visibility:visible;mso-wrap-style:square;mso-wrap-distance-left:9pt;mso-wrap-distance-top:0;mso-wrap-distance-right:9pt;mso-wrap-distance-bottom:0;mso-position-horizontal:absolute;mso-position-horizontal-relative:text;mso-position-vertical:absolute;mso-position-vertical-relative:text;v-text-anchor:middle" o:gfxdata="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" fillcolor="#aeaaaa [2414]" strokecolor="#09101d [484]" strokeweight="1pt"/>
-            </w:pict>
-          </mc:Fallback>
-        </mc:AlternateContent>
-      </w:r>
-      <w:r>
-        <w:rPr>
-          <w:noProof/>
-        </w:rPr>
-        <mc:AlternateContent>
-          <mc:Choice Requires="wps">
-            <w:drawing>
-              <wp:anchor distT="0" distB="0" distL="114300" distR="114300" simplePos="0" relativeHeight="251670528" behindDoc="0" locked="0" layoutInCell="1" allowOverlap="1" wp14:anchorId="4113979E" wp14:editId="7B7E459D">
+              <v:rect w14:anchorId="09D4E791" id="Rectangle 10" o:spid="_x0000_s1026" style="position:absolute;margin-left:59.15pt;margin-top:135.85pt;width:59.55pt;height:33pt;z-index:251672576;visibility:visible;mso-wrap-style:square;mso-wrap-distance-left:9pt;mso-wrap-distance-top:0;mso-wrap-distance-right:9pt;mso-wrap-distance-bottom:0;mso-position-horizontal:absolute;mso-position-horizontal-relative:text;mso-position-vertical:absolute;mso-position-vertical-relative:text;v-text-anchor:middle" o:gfxdata="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" fillcolor="#aeaaaa [2414]" strokecolor="#09101d [484]" strokeweight="1pt"/>
+            </w:pict>
+          </mc:Fallback>
+        </mc:AlternateContent>
+      </w:r>
+      <w:r>
+        <w:rPr>
+          <w:noProof/>
+        </w:rPr>
+        <mc:AlternateContent>
+          <mc:Choice Requires="wps">
+            <w:drawing>
+              <wp:anchor distT="0" distB="0" distL="114300" distR="114300" simplePos="0" relativeHeight="251670528" behindDoc="0" locked="0" layoutInCell="1" allowOverlap="1" wp14:anchorId="4113979E" wp14:editId="27F88D0F">
                 <wp:simplePos x="0" y="0"/>
                 <wp:positionH relativeFrom="column">
                   <wp:posOffset>598714</wp:posOffset>
@@ -4003,100 +4951,7 @@
           </mc:Choice>
           <mc:Fallback>
             <w:pict>
-              <v:rect w14:anchorId="71A66AF4" id="Rectangle 10" o:spid="_x0000_s1026" style="position:absolute;margin-left:47.15pt;margin-top:123.85pt;width:59.55pt;height:33pt;z-index:251670528;visibility:visible;mso-wrap-style:square;mso-wrap-distance-left:9pt;mso-wrap-distance-top:0;mso-wrap-distance-right:9pt;mso-wrap-distance-bottom:0;mso-position-horizontal:absolute;mso-position-horizontal-relative:text;mso-position-vertical:absolute;mso-position-vertical-relative:text;v-text-anchor:middle" o:gfxdata="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" fillcolor="#ffd966 [1943]" strokecolor="#09101d [484]" strokeweight="1pt"/>
-            </w:pict>
-          </mc:Fallback>
-        </mc:AlternateContent>
-      </w:r>
-      <w:r>
-        <w:rPr>
-          <w:noProof/>
-        </w:rPr>
-        <mc:AlternateContent>
-          <mc:Choice Requires="wps">
-            <w:drawing>
-              <wp:anchor distT="0" distB="0" distL="114300" distR="114300" simplePos="0" relativeHeight="251669504" behindDoc="0" locked="0" layoutInCell="1" allowOverlap="1" wp14:anchorId="2B3F06F5" wp14:editId="52627E4F">
-                <wp:simplePos x="0" y="0"/>
-                <wp:positionH relativeFrom="column">
-                  <wp:posOffset>-555171</wp:posOffset>
-                </wp:positionH>
-                <wp:positionV relativeFrom="paragraph">
-                  <wp:posOffset>424543</wp:posOffset>
-                </wp:positionV>
-                <wp:extent cx="1491342" cy="277586"/>
-                <wp:effectExtent l="0" t="0" r="13970" b="27305"/>
-                <wp:wrapNone/>
-                <wp:docPr id="1070782427" name="Rectangle 9"/>
-                <wp:cNvGraphicFramePr/>
-                <a:graphic xmlns:a="http://schemas.openxmlformats.org/drawingml/2006/main">
-                  <a:graphicData uri="http://schemas.microsoft.com/office/word/2010/wordprocessingShape">
-                    <wps:wsp>
-                      <wps:cNvSpPr/>
-                      <wps:spPr>
-                        <a:xfrm>
-                          <a:off x="0" y="0"/>
-                          <a:ext cx="1491342" cy="277586"/>
-                        </a:xfrm>
-                        <a:prstGeom prst="rect">
-                          <a:avLst/>
-                        </a:prstGeom>
-                      </wps:spPr>
-                      <wps:style>
-                        <a:lnRef idx="2">
-                          <a:schemeClr val="accent1">
-                            <a:shade val="15000"/>
-                          </a:schemeClr>
-                        </a:lnRef>
-                        <a:fillRef idx="1">
-                          <a:schemeClr val="accent1"/>
-                        </a:fillRef>
-                        <a:effectRef idx="0">
-                          <a:schemeClr val="accent1"/>
-                        </a:effectRef>
-                        <a:fontRef idx="minor">
-                          <a:schemeClr val="lt1"/>
-                        </a:fontRef>
-                      </wps:style>
-                      <wps:txbx>
-                        <w:txbxContent>
-                          <w:p>
-                            <w:pPr>
-                              <w:jc w:val="center"/>
-                            </w:pPr>
-                            <w:r>
-                              <w:t>…/index.html</w:t>
-                            </w:r>
-                          </w:p>
-                        </w:txbxContent>
-                      </wps:txbx>
-                      <wps:bodyPr rot="0" spcFirstLastPara="0" vertOverflow="overflow" horzOverflow="overflow" vert="horz" wrap="square" lIns="91440" tIns="45720" rIns="91440" bIns="45720" numCol="1" spcCol="0" rtlCol="0" fromWordArt="0" anchor="ctr" anchorCtr="0" forceAA="0" compatLnSpc="1">
-                        <a:prstTxWarp prst="textNoShape">
-                          <a:avLst/>
-                        </a:prstTxWarp>
-                        <a:noAutofit/>
-                      </wps:bodyPr>
-                    </wps:wsp>
-                  </a:graphicData>
-                </a:graphic>
-              </wp:anchor>
-            </w:drawing>
-          </mc:Choice>
-          <mc:Fallback>
-            <w:pict>
-              <v:rect w14:anchorId="2B3F06F5" id="Rectangle 9" o:spid="_x0000_s1032" style="position:absolute;margin-left:-43.7pt;margin-top:33.45pt;width:117.45pt;height:21.85pt;z-index:251669504;visibility:visible;mso-wrap-style:square;mso-wrap-distance-left:9pt;mso-wrap-distance-top:0;mso-wrap-distance-right:9pt;mso-wrap-distance-bottom:0;mso-position-horizontal:absolute;mso-position-horizontal-relative:text;mso-position-vertical:absolute;mso-position-vertical-relative:text;v-text-anchor:middle" o:gfxdata="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" fillcolor="#4472c4 [3204]" strokecolor="#09101d [484]" strokeweight="1pt">
-                <v:textbox>
-                  <w:txbxContent>
-                    <w:p>
-                      <w:pPr>
-                        <w:jc w:val="center"/>
-                      </w:pPr>
-                      <w:r>
-                        <w:t>…/index.html</w:t>
-                      </w:r>
-                    </w:p>
-                  </w:txbxContent>
-                </v:textbox>
-              </v:rect>
+              <v:rect w14:anchorId="0B90CE44" id="Rectangle 10" o:spid="_x0000_s1026" style="position:absolute;margin-left:47.15pt;margin-top:123.85pt;width:59.55pt;height:33pt;z-index:251670528;visibility:visible;mso-wrap-style:square;mso-wrap-distance-left:9pt;mso-wrap-distance-top:0;mso-wrap-distance-right:9pt;mso-wrap-distance-bottom:0;mso-position-horizontal:absolute;mso-position-horizontal-relative:text;mso-position-vertical:absolute;mso-position-vertical-relative:text;v-text-anchor:middle" o:gfxdata="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" fillcolor="#ffd966 [1943]" strokecolor="#09101d [484]" strokeweight="1pt"/>
             </w:pict>
           </mc:Fallback>
         </mc:AlternateContent>
@@ -4170,19 +5025,19 @@
           </mc:Choice>
           <mc:Fallback>
             <w:pict>
-              <v:rect w14:anchorId="00E53B90" id="Rectangle 8" o:spid="_x0000_s1026" style="position:absolute;margin-left:-44.55pt;margin-top:30.45pt;width:123.45pt;height:117.85pt;z-index:251668480;visibility:visible;mso-wrap-style:square;mso-wrap-distance-left:9pt;mso-wrap-distance-top:0;mso-wrap-distance-right:9pt;mso-wrap-distance-bottom:0;mso-position-horizontal:absolute;mso-position-horizontal-relative:text;mso-position-vertical:absolute;mso-position-vertical-relative:text;v-text-anchor:middle" o:gfxdata="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" fillcolor="#fbe4d5 [661]" strokecolor="#09101d [484]" strokeweight="1pt"/>
-            </w:pict>
-          </mc:Fallback>
-        </mc:AlternateContent>
-      </w:r>
-      <w:r>
-        <w:rPr>
-          <w:noProof/>
-        </w:rPr>
-        <mc:AlternateContent>
-          <mc:Choice Requires="wps">
-            <w:drawing>
-              <wp:anchor distT="0" distB="0" distL="114300" distR="114300" simplePos="0" relativeHeight="251664384" behindDoc="0" locked="0" layoutInCell="1" allowOverlap="1" wp14:anchorId="46B83A64" wp14:editId="6DE3DE03">
+              <v:rect w14:anchorId="5B428C39" id="Rectangle 8" o:spid="_x0000_s1026" style="position:absolute;margin-left:-44.55pt;margin-top:30.45pt;width:123.45pt;height:117.85pt;z-index:251668480;visibility:visible;mso-wrap-style:square;mso-wrap-distance-left:9pt;mso-wrap-distance-top:0;mso-wrap-distance-right:9pt;mso-wrap-distance-bottom:0;mso-position-horizontal:absolute;mso-position-horizontal-relative:text;mso-position-vertical:absolute;mso-position-vertical-relative:text;v-text-anchor:middle" o:gfxdata="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" fillcolor="#fbe4d5 [661]" strokecolor="#09101d [484]" strokeweight="1pt"/>
+            </w:pict>
+          </mc:Fallback>
+        </mc:AlternateContent>
+      </w:r>
+      <w:r>
+        <w:rPr>
+          <w:noProof/>
+        </w:rPr>
+        <mc:AlternateContent>
+          <mc:Choice Requires="wps">
+            <w:drawing>
+              <wp:anchor distT="0" distB="0" distL="114300" distR="114300" simplePos="0" relativeHeight="251664384" behindDoc="0" locked="0" layoutInCell="1" allowOverlap="1" wp14:anchorId="46B83A64" wp14:editId="5C7575C0">
                 <wp:simplePos x="0" y="0"/>
                 <wp:positionH relativeFrom="column">
                   <wp:posOffset>-647700</wp:posOffset>
@@ -4244,7 +5099,7 @@
           </mc:Choice>
           <mc:Fallback>
             <w:pict>
-              <v:rect w14:anchorId="2035E8F4" id="Rectangle 4" o:spid="_x0000_s1026" style="position:absolute;margin-left:-51pt;margin-top:18.45pt;width:138.85pt;height:136.7pt;z-index:251664384;visibility:visible;mso-wrap-style:square;mso-width-percent:0;mso-height-percent:0;mso-wrap-distance-left:9pt;mso-wrap-distance-top:0;mso-wrap-distance-right:9pt;mso-wrap-distance-bottom:0;mso-position-horizontal:absolute;mso-position-horizontal-relative:text;mso-position-vertical:absolute;mso-position-vertical-relative:text;mso-width-percent:0;mso-height-percent:0;mso-width-relative:margin;mso-height-relative:margin;v-text-anchor:middle" o:gfxdata="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" fillcolor="#4472c4 [3204]" strokecolor="#09101d [484]" strokeweight="1pt"/>
+              <v:rect w14:anchorId="3126C779" id="Rectangle 4" o:spid="_x0000_s1026" style="position:absolute;margin-left:-51pt;margin-top:18.45pt;width:138.85pt;height:136.7pt;z-index:251664384;visibility:visible;mso-wrap-style:square;mso-width-percent:0;mso-height-percent:0;mso-wrap-distance-left:9pt;mso-wrap-distance-top:0;mso-wrap-distance-right:9pt;mso-wrap-distance-bottom:0;mso-position-horizontal:absolute;mso-position-horizontal-relative:text;mso-position-vertical:absolute;mso-position-vertical-relative:text;mso-width-percent:0;mso-height-percent:0;mso-width-relative:margin;mso-height-relative:margin;v-text-anchor:middle" o:gfxdata="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" fillcolor="#4472c4 [3204]" strokecolor="#09101d [484]" strokeweight="1pt"/>
             </w:pict>
           </mc:Fallback>
         </mc:AlternateContent>
@@ -4308,7 +5163,7 @@
           </mc:Choice>
           <mc:Fallback>
             <w:pict>
-              <v:shape w14:anchorId="34E56837" id="Straight Arrow Connector 7" o:spid="_x0000_s1026" type="#_x0000_t32" style="position:absolute;margin-left:89.55pt;margin-top:78.85pt;width:156.85pt;height:0;flip:x;z-index:251667456;visibility:visible;mso-wrap-style:square;mso-wrap-distance-left:9pt;mso-wrap-distance-top:0;mso-wrap-distance-right:9pt;mso-wrap-distance-bottom:0;mso-position-horizontal:absolute;mso-position-horizontal-relative:text;mso-position-vertical:absolute;mso-position-vertical-relative:text" o:gfxdata="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" strokecolor="#4472c4 [3204]" strokeweight=".5pt">
+              <v:shape w14:anchorId="26BC44BF" id="Straight Arrow Connector 7" o:spid="_x0000_s1026" type="#_x0000_t32" style="position:absolute;margin-left:89.55pt;margin-top:78.85pt;width:156.85pt;height:0;flip:x;z-index:251667456;visibility:visible;mso-wrap-style:square;mso-wrap-distance-left:9pt;mso-wrap-distance-top:0;mso-wrap-distance-right:9pt;mso-wrap-distance-bottom:0;mso-position-horizontal:absolute;mso-position-horizontal-relative:text;mso-position-vertical:absolute;mso-position-vertical-relative:text" o:gfxdata="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" strokecolor="#4472c4 [3204]" strokeweight=".5pt">
                 <v:stroke endarrow="block" joinstyle="miter"/>
               </v:shape>
             </w:pict>
@@ -4388,7 +5243,7 @@
           </mc:Choice>
           <mc:Fallback>
             <w:pict>
-              <v:oval w14:anchorId="5AA0AC3E" id="Oval 6" o:spid="_x0000_s1026" style="position:absolute;margin-left:253.3pt;margin-top:47.55pt;width:24.85pt;height:28.7pt;z-index:251666432;visibility:visible;mso-wrap-style:square;mso-wrap-distance-left:9pt;mso-wrap-distance-top:0;mso-wrap-distance-right:9pt;mso-wrap-distance-bottom:0;mso-position-horizontal:absolute;mso-position-horizontal-relative:text;mso-position-vertical:absolute;mso-position-vertical-relative:text;v-text-anchor:middle" o:gfxdata="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" fillcolor="#323e4f [2415]" strokecolor="#44546a [3215]" strokeweight="1pt">
+              <v:oval w14:anchorId="1C7E369A" id="Oval 6" o:spid="_x0000_s1026" style="position:absolute;margin-left:253.3pt;margin-top:47.55pt;width:24.85pt;height:28.7pt;z-index:251666432;visibility:visible;mso-wrap-style:square;mso-wrap-distance-left:9pt;mso-wrap-distance-top:0;mso-wrap-distance-right:9pt;mso-wrap-distance-bottom:0;mso-position-horizontal:absolute;mso-position-horizontal-relative:text;mso-position-vertical:absolute;mso-position-vertical-relative:text;v-text-anchor:middle" o:gfxdata="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" fillcolor="#323e4f [2415]" strokecolor="#44546a [3215]" strokeweight="1pt">
                 <v:stroke joinstyle="miter"/>
               </v:oval>
             </w:pict>
@@ -4454,7 +5309,7 @@
           </mc:Choice>
           <mc:Fallback>
             <w:pict>
-              <v:shape w14:anchorId="50172634" id="Straight Arrow Connector 5" o:spid="_x0000_s1026" type="#_x0000_t32" style="position:absolute;margin-left:96pt;margin-top:47.55pt;width:150.45pt;height:0;z-index:251665408;visibility:visible;mso-wrap-style:square;mso-wrap-distance-left:9pt;mso-wrap-distance-top:0;mso-wrap-distance-right:9pt;mso-wrap-distance-bottom:0;mso-position-horizontal:absolute;mso-position-horizontal-relative:text;mso-position-vertical:absolute;mso-position-vertical-relative:text" o:gfxdata="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" strokecolor="#4472c4 [3204]" strokeweight=".5pt">
+              <v:shape w14:anchorId="2C9F12CD" id="Straight Arrow Connector 5" o:spid="_x0000_s1026" type="#_x0000_t32" style="position:absolute;margin-left:96pt;margin-top:47.55pt;width:150.45pt;height:0;z-index:251665408;visibility:visible;mso-wrap-style:square;mso-wrap-distance-left:9pt;mso-wrap-distance-top:0;mso-wrap-distance-right:9pt;mso-wrap-distance-bottom:0;mso-position-horizontal:absolute;mso-position-horizontal-relative:text;mso-position-vertical:absolute;mso-position-vertical-relative:text" o:gfxdata="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" strokecolor="#4472c4 [3204]" strokeweight=".5pt">
                 <v:stroke endarrow="block" joinstyle="miter"/>
               </v:shape>
             </w:pict>
@@ -4530,7 +5385,7 @@
           </mc:Choice>
           <mc:Fallback>
             <w:pict>
-              <v:rect w14:anchorId="426A3E03" id="Rectangle 3" o:spid="_x0000_s1026" style="position:absolute;margin-left:350.55pt;margin-top:60.4pt;width:57.85pt;height:43.3pt;z-index:251663360;visibility:visible;mso-wrap-style:square;mso-wrap-distance-left:9pt;mso-wrap-distance-top:0;mso-wrap-distance-right:9pt;mso-wrap-distance-bottom:0;mso-position-horizontal:absolute;mso-position-horizontal-relative:text;mso-position-vertical:absolute;mso-position-vertical-relative:text;v-text-anchor:middle" o:gfxdata="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" fillcolor="#acb9ca [1311]" strokecolor="#09101d [484]" strokeweight="1pt"/>
+              <v:rect w14:anchorId="2371B72F" id="Rectangle 3" o:spid="_x0000_s1026" style="position:absolute;margin-left:350.55pt;margin-top:60.4pt;width:57.85pt;height:43.3pt;z-index:251663360;visibility:visible;mso-wrap-style:square;mso-wrap-distance-left:9pt;mso-wrap-distance-top:0;mso-wrap-distance-right:9pt;mso-wrap-distance-bottom:0;mso-position-horizontal:absolute;mso-position-horizontal-relative:text;mso-position-vertical:absolute;mso-position-vertical-relative:text;v-text-anchor:middle" o:gfxdata="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" fillcolor="#acb9ca [1311]" strokecolor="#09101d [484]" strokeweight="1pt"/>
             </w:pict>
           </mc:Fallback>
         </mc:AlternateContent>
@@ -4604,7 +5459,7 @@
           </mc:Choice>
           <mc:Fallback>
             <w:pict>
-              <v:rect w14:anchorId="4E02D70A" id="Rectangle 3" o:spid="_x0000_s1026" style="position:absolute;margin-left:307.3pt;margin-top:48.45pt;width:57.85pt;height:43.3pt;z-index:251661312;visibility:visible;mso-wrap-style:square;mso-wrap-distance-left:9pt;mso-wrap-distance-top:0;mso-wrap-distance-right:9pt;mso-wrap-distance-bottom:0;mso-position-horizontal:absolute;mso-position-horizontal-relative:text;mso-position-vertical:absolute;mso-position-vertical-relative:text;v-text-anchor:middle" o:gfxdata="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" fillcolor="#d5dce4 [671]" strokecolor="#09101d [484]" strokeweight="1pt"/>
+              <v:rect w14:anchorId="64922A57" id="Rectangle 3" o:spid="_x0000_s1026" style="position:absolute;margin-left:307.3pt;margin-top:48.45pt;width:57.85pt;height:43.3pt;z-index:251661312;visibility:visible;mso-wrap-style:square;mso-wrap-distance-left:9pt;mso-wrap-distance-top:0;mso-wrap-distance-right:9pt;mso-wrap-distance-bottom:0;mso-position-horizontal:absolute;mso-position-horizontal-relative:text;mso-position-vertical:absolute;mso-position-vertical-relative:text;v-text-anchor:middle" o:gfxdata="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" fillcolor="#d5dce4 [671]" strokecolor="#09101d [484]" strokeweight="1pt"/>
             </w:pict>
           </mc:Fallback>
         </mc:AlternateContent>
@@ -4672,7 +5527,7 @@
           </mc:Choice>
           <mc:Fallback>
             <w:pict>
-              <v:rect w14:anchorId="7817115B" id="Rectangle 2" o:spid="_x0000_s1026" style="position:absolute;margin-left:288.45pt;margin-top:35.15pt;width:167.55pt;height:76.3pt;z-index:251660288;visibility:visible;mso-wrap-style:square;mso-wrap-distance-left:9pt;mso-wrap-distance-top:0;mso-wrap-distance-right:9pt;mso-wrap-distance-bottom:0;mso-position-horizontal:absolute;mso-position-horizontal-relative:text;mso-position-vertical:absolute;mso-position-vertical-relative:text;v-text-anchor:middle" o:gfxdata="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" fillcolor="#4472c4 [3204]" strokecolor="#09101d [484]" strokeweight="1pt"/>
+              <v:rect w14:anchorId="1FC506F0" id="Rectangle 2" o:spid="_x0000_s1026" style="position:absolute;margin-left:288.45pt;margin-top:35.15pt;width:167.55pt;height:76.3pt;z-index:251660288;visibility:visible;mso-wrap-style:square;mso-wrap-distance-left:9pt;mso-wrap-distance-top:0;mso-wrap-distance-right:9pt;mso-wrap-distance-bottom:0;mso-position-horizontal:absolute;mso-position-horizontal-relative:text;mso-position-vertical:absolute;mso-position-vertical-relative:text;v-text-anchor:middle" o:gfxdata="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" fillcolor="#4472c4 [3204]" strokecolor="#09101d [484]" strokeweight="1pt"/>
             </w:pict>
           </mc:Fallback>
         </mc:AlternateContent>
@@ -4740,7 +5595,7 @@
           </mc:Choice>
           <mc:Fallback>
             <w:pict>
-              <v:roundrect w14:anchorId="16CED9EB" id="Rectangle: Rounded Corners 1" o:spid="_x0000_s1026" style="position:absolute;margin-left:251.55pt;margin-top:-1.7pt;width:237pt;height:173.15pt;z-index:251659264;visibility:visible;mso-wrap-style:square;mso-wrap-distance-left:9pt;mso-wrap-distance-top:0;mso-wrap-distance-right:9pt;mso-wrap-distance-bottom:0;mso-position-horizontal:absolute;mso-position-horizontal-relative:text;mso-position-vertical:absolute;mso-position-vertical-relative:text;v-text-anchor:middle" arcsize="10923f" o:gfxdata="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" fillcolor="#4472c4 [3204]" strokecolor="#09101d [484]" strokeweight="1pt">
+              <v:roundrect w14:anchorId="4E76A457" id="Rectangle: Rounded Corners 1" o:spid="_x0000_s1026" style="position:absolute;margin-left:251.55pt;margin-top:-1.7pt;width:237pt;height:173.15pt;z-index:251659264;visibility:visible;mso-wrap-style:square;mso-wrap-distance-left:9pt;mso-wrap-distance-top:0;mso-wrap-distance-right:9pt;mso-wrap-distance-bottom:0;mso-position-horizontal:absolute;mso-position-horizontal-relative:text;mso-position-vertical:absolute;mso-position-vertical-relative:text;v-text-anchor:middle" arcsize="10923f" o:gfxdata="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" fillcolor="#4472c4 [3204]" strokecolor="#09101d [484]" strokeweight="1pt">
                 <v:stroke joinstyle="miter"/>
               </v:roundrect>
             </w:pict>

</xml_diff>